<commit_message>
Updated CV, uploaded master's thesis
</commit_message>
<xml_diff>
--- a/cv-seonggyun-kim.docx
+++ b/cv-seonggyun-kim.docx
@@ -1,6 +1,6 @@
 
 <file path=word/document.xml><?xml version="1.0" encoding="utf-8"?>
-<w:document xmlns:wpc="http://schemas.microsoft.com/office/word/2010/wordprocessingCanvas" xmlns:cx="http://schemas.microsoft.com/office/drawing/2014/chartex" xmlns:cx1="http://schemas.microsoft.com/office/drawing/2015/9/8/chartex" xmlns:cx2="http://schemas.microsoft.com/office/drawing/2015/10/21/chartex" xmlns:cx3="http://schemas.microsoft.com/office/drawing/2016/5/9/chartex" xmlns:cx4="http://schemas.microsoft.com/office/drawing/2016/5/10/chartex" xmlns:cx5="http://schemas.microsoft.com/office/drawing/2016/5/11/chartex" xmlns:cx6="http://schemas.microsoft.com/office/drawing/2016/5/12/chartex" xmlns:cx7="http://schemas.microsoft.com/office/drawing/2016/5/13/chartex" xmlns:cx8="http://schemas.microsoft.com/office/drawing/2016/5/14/chartex" xmlns:mc="http://schemas.openxmlformats.org/markup-compatibility/2006" xmlns:aink="http://schemas.microsoft.com/office/drawing/2016/ink" xmlns:am3d="http://schemas.microsoft.com/office/drawing/2017/model3d" xmlns:o="urn:schemas-microsoft-com:office:office" xmlns:oel="http://schemas.microsoft.com/office/2019/extlst" xmlns:r="http://schemas.openxmlformats.org/officeDocument/2006/relationships" xmlns:m="http://schemas.openxmlformats.org/officeDocument/2006/math" xmlns:v="urn:schemas-microsoft-com:vml" xmlns:wp14="http://schemas.microsoft.com/office/word/2010/wordprocessingDrawing" xmlns:wp="http://schemas.openxmlformats.org/drawingml/2006/wordprocessingDrawing" xmlns:w10="urn:schemas-microsoft-com:office:word" xmlns:w="http://schemas.openxmlformats.org/wordprocessingml/2006/main" xmlns:w14="http://schemas.microsoft.com/office/word/2010/wordml" xmlns:w15="http://schemas.microsoft.com/office/word/2012/wordml" xmlns:w16cex="http://schemas.microsoft.com/office/word/2018/wordml/cex" xmlns:w16cid="http://schemas.microsoft.com/office/word/2016/wordml/cid" xmlns:w16="http://schemas.microsoft.com/office/word/2018/wordml" xmlns:w16sdtdh="http://schemas.microsoft.com/office/word/2020/wordml/sdtdatahash" xmlns:w16se="http://schemas.microsoft.com/office/word/2015/wordml/symex" xmlns:wpg="http://schemas.microsoft.com/office/word/2010/wordprocessingGroup" xmlns:wpi="http://schemas.microsoft.com/office/word/2010/wordprocessingInk" xmlns:wne="http://schemas.microsoft.com/office/word/2006/wordml" xmlns:wps="http://schemas.microsoft.com/office/word/2010/wordprocessingShape" mc:Ignorable="w14 w15 w16se w16cid w16 w16cex w16sdtdh wp14">
+<w:document xmlns:wpc="http://schemas.microsoft.com/office/word/2010/wordprocessingCanvas" xmlns:cx="http://schemas.microsoft.com/office/drawing/2014/chartex" xmlns:cx1="http://schemas.microsoft.com/office/drawing/2015/9/8/chartex" xmlns:cx2="http://schemas.microsoft.com/office/drawing/2015/10/21/chartex" xmlns:cx3="http://schemas.microsoft.com/office/drawing/2016/5/9/chartex" xmlns:cx4="http://schemas.microsoft.com/office/drawing/2016/5/10/chartex" xmlns:cx5="http://schemas.microsoft.com/office/drawing/2016/5/11/chartex" xmlns:cx6="http://schemas.microsoft.com/office/drawing/2016/5/12/chartex" xmlns:cx7="http://schemas.microsoft.com/office/drawing/2016/5/13/chartex" xmlns:cx8="http://schemas.microsoft.com/office/drawing/2016/5/14/chartex" xmlns:mc="http://schemas.openxmlformats.org/markup-compatibility/2006" xmlns:aink="http://schemas.microsoft.com/office/drawing/2016/ink" xmlns:am3d="http://schemas.microsoft.com/office/drawing/2017/model3d" xmlns:o="urn:schemas-microsoft-com:office:office" xmlns:oel="http://schemas.microsoft.com/office/2019/extlst" xmlns:r="http://schemas.openxmlformats.org/officeDocument/2006/relationships" xmlns:m="http://schemas.openxmlformats.org/officeDocument/2006/math" xmlns:v="urn:schemas-microsoft-com:vml" xmlns:wp14="http://schemas.microsoft.com/office/word/2010/wordprocessingDrawing" xmlns:wp="http://schemas.openxmlformats.org/drawingml/2006/wordprocessingDrawing" xmlns:w10="urn:schemas-microsoft-com:office:word" xmlns:w="http://schemas.openxmlformats.org/wordprocessingml/2006/main" xmlns:w14="http://schemas.microsoft.com/office/word/2010/wordml" xmlns:w15="http://schemas.microsoft.com/office/word/2012/wordml" xmlns:w16cex="http://schemas.microsoft.com/office/word/2018/wordml/cex" xmlns:w16cid="http://schemas.microsoft.com/office/word/2016/wordml/cid" xmlns:w16="http://schemas.microsoft.com/office/word/2018/wordml" xmlns:w16du="http://schemas.microsoft.com/office/word/2023/wordml/word16du" xmlns:w16sdtdh="http://schemas.microsoft.com/office/word/2020/wordml/sdtdatahash" xmlns:w16sdtfl="http://schemas.microsoft.com/office/word/2024/wordml/sdtformatlock" xmlns:w16se="http://schemas.microsoft.com/office/word/2015/wordml/symex" xmlns:wpg="http://schemas.microsoft.com/office/word/2010/wordprocessingGroup" xmlns:wpi="http://schemas.microsoft.com/office/word/2010/wordprocessingInk" xmlns:wne="http://schemas.microsoft.com/office/word/2006/wordml" xmlns:wps="http://schemas.microsoft.com/office/word/2010/wordprocessingShape" mc:Ignorable="w14 w15 w16se w16cid w16 w16cex w16sdtdh w16sdtfl w16du wp14">
   <w:body>
     <w:p>
       <w:pPr>
@@ -88,32 +88,32 @@
       </w:r>
       <w:r>
         <w:rPr>
-          <w:rFonts w:ascii="Liberation Serif" w:eastAsia="Malgun Gothic" w:hAnsi="Liberation Serif" w:cs="Liberation Serif"/>
+          <w:rFonts w:ascii="Liberation Serif" w:eastAsia="Malgun Gothic" w:hAnsi="Liberation Serif" w:cs="Liberation Serif" w:hint="eastAsia"/>
           <w:color w:val="000000" w:themeColor="text1"/>
           <w:sz w:val="20"/>
           <w:szCs w:val="20"/>
           <w:lang w:eastAsia="ko-KR"/>
         </w:rPr>
-        <w:t>46 76</w:t>
-      </w:r>
-      <w:r>
-        <w:rPr>
-          <w:rFonts w:ascii="Liberation Serif" w:hAnsi="Liberation Serif" w:cs="Liberation Serif"/>
+        <w:t>82 10 4142 0178</w:t>
+      </w:r>
+      <w:r>
+        <w:rPr>
+          <w:rFonts w:ascii="Liberation Serif" w:eastAsia="Malgun Gothic" w:hAnsi="Liberation Serif" w:cs="Liberation Serif"/>
           <w:color w:val="000000" w:themeColor="text1"/>
           <w:sz w:val="20"/>
           <w:szCs w:val="20"/>
+          <w:lang w:eastAsia="ko-KR"/>
         </w:rPr>
         <w:t xml:space="preserve"> </w:t>
       </w:r>
       <w:r>
         <w:rPr>
-          <w:rFonts w:ascii="Liberation Serif" w:eastAsia="Malgun Gothic" w:hAnsi="Liberation Serif" w:cs="Liberation Serif"/>
+          <w:rFonts w:ascii="Liberation Serif" w:hAnsi="Liberation Serif" w:cs="Liberation Serif"/>
           <w:color w:val="000000" w:themeColor="text1"/>
           <w:sz w:val="20"/>
           <w:szCs w:val="20"/>
-          <w:lang w:eastAsia="ko-KR"/>
-        </w:rPr>
-        <w:t xml:space="preserve">751 6688 </w:t>
+        </w:rPr>
+        <w:t>|</w:t>
       </w:r>
       <w:r>
         <w:rPr>
@@ -122,16 +122,17 @@
           <w:sz w:val="20"/>
           <w:szCs w:val="20"/>
         </w:rPr>
-        <w:t>|</w:t>
-      </w:r>
-      <w:r>
-        <w:rPr>
-          <w:rFonts w:ascii="Liberation Serif" w:hAnsi="Liberation Serif" w:cs="Liberation Serif"/>
+        <w:t xml:space="preserve"> </w:t>
+      </w:r>
+      <w:r>
+        <w:rPr>
+          <w:rFonts w:ascii="Liberation Serif" w:eastAsia="Malgun Gothic" w:hAnsi="Liberation Serif" w:cs="Liberation Serif" w:hint="eastAsia"/>
           <w:color w:val="000000" w:themeColor="text1"/>
           <w:sz w:val="20"/>
           <w:szCs w:val="20"/>
-        </w:rPr>
-        <w:t xml:space="preserve"> </w:t>
+          <w:lang w:eastAsia="ko-KR"/>
+        </w:rPr>
+        <w:t xml:space="preserve">Seoul, South Korea </w:t>
       </w:r>
       <w:r>
         <w:rPr>
@@ -140,34 +141,7 @@
           <w:sz w:val="20"/>
           <w:szCs w:val="20"/>
         </w:rPr>
-        <w:t>Stockholm</w:t>
-      </w:r>
-      <w:r>
-        <w:rPr>
-          <w:rFonts w:ascii="Liberation Serif" w:hAnsi="Liberation Serif" w:cs="Liberation Serif"/>
-          <w:color w:val="000000" w:themeColor="text1"/>
-          <w:sz w:val="20"/>
-          <w:szCs w:val="20"/>
-        </w:rPr>
-        <w:t xml:space="preserve">, </w:t>
-      </w:r>
-      <w:r>
-        <w:rPr>
-          <w:rFonts w:ascii="Liberation Serif" w:hAnsi="Liberation Serif" w:cs="Liberation Serif"/>
-          <w:color w:val="000000" w:themeColor="text1"/>
-          <w:sz w:val="20"/>
-          <w:szCs w:val="20"/>
-        </w:rPr>
-        <w:t>Sweden</w:t>
-      </w:r>
-      <w:r>
-        <w:rPr>
-          <w:rFonts w:ascii="Liberation Serif" w:hAnsi="Liberation Serif" w:cs="Liberation Serif"/>
-          <w:color w:val="000000" w:themeColor="text1"/>
-          <w:sz w:val="20"/>
-          <w:szCs w:val="20"/>
-        </w:rPr>
-        <w:t xml:space="preserve"> | </w:t>
+        <w:t xml:space="preserve">| </w:t>
       </w:r>
       <w:hyperlink r:id="rId9" w:history="1">
         <w:r>
@@ -370,18 +344,18 @@
       </w:r>
       <w:r>
         <w:rPr>
-          <w:rFonts w:ascii="Liberation Serif" w:eastAsia="Malgun Gothic" w:hAnsi="Liberation Serif" w:cs="Liberation Serif"/>
-          <w:color w:val="000000" w:themeColor="text1"/>
-          <w:lang w:eastAsia="ko-KR"/>
-        </w:rPr>
-        <w:t>Sep</w:t>
-      </w:r>
-      <w:r>
-        <w:rPr>
-          <w:rFonts w:ascii="Liberation Serif" w:hAnsi="Liberation Serif" w:cs="Liberation Serif"/>
-          <w:color w:val="000000" w:themeColor="text1"/>
-        </w:rPr>
-        <w:t>. 2025 (Expected)</w:t>
+          <w:rFonts w:ascii="Liberation Serif" w:eastAsia="Malgun Gothic" w:hAnsi="Liberation Serif" w:cs="Liberation Serif" w:hint="eastAsia"/>
+          <w:color w:val="000000" w:themeColor="text1"/>
+          <w:lang w:eastAsia="ko-KR"/>
+        </w:rPr>
+        <w:t>Dec</w:t>
+      </w:r>
+      <w:r>
+        <w:rPr>
+          <w:rFonts w:ascii="Liberation Serif" w:hAnsi="Liberation Serif" w:cs="Liberation Serif"/>
+          <w:color w:val="000000" w:themeColor="text1"/>
+        </w:rPr>
+        <w:t>. 2025</w:t>
       </w:r>
     </w:p>
     <w:p>
@@ -439,7 +413,33 @@
           <w:color w:val="000000" w:themeColor="text1"/>
           <w:lang w:eastAsia="ko-KR"/>
         </w:rPr>
-        <w:t xml:space="preserve"> (work in progress).</w:t>
+        <w:t>.</w:t>
+      </w:r>
+      <w:r>
+        <w:rPr>
+          <w:rFonts w:ascii="Liberation Serif" w:eastAsia="Malgun Gothic" w:hAnsi="Liberation Serif" w:cs="Liberation Serif" w:hint="eastAsia"/>
+          <w:color w:val="000000" w:themeColor="text1"/>
+          <w:lang w:eastAsia="ko-KR"/>
+        </w:rPr>
+        <w:t xml:space="preserve"> (</w:t>
+      </w:r>
+      <w:hyperlink r:id="rId11" w:history="1">
+        <w:r>
+          <w:rPr>
+            <w:rStyle w:val="Hyperlink"/>
+            <w:rFonts w:ascii="Liberation Serif" w:eastAsia="Malgun Gothic" w:hAnsi="Liberation Serif" w:cs="Liberation Serif" w:hint="eastAsia"/>
+            <w:lang w:eastAsia="ko-KR"/>
+          </w:rPr>
+          <w:t>link</w:t>
+        </w:r>
+      </w:hyperlink>
+      <w:r>
+        <w:rPr>
+          <w:rFonts w:ascii="Liberation Serif" w:eastAsia="Malgun Gothic" w:hAnsi="Liberation Serif" w:cs="Liberation Serif" w:hint="eastAsia"/>
+          <w:color w:val="000000" w:themeColor="text1"/>
+          <w:lang w:eastAsia="ko-KR"/>
+        </w:rPr>
+        <w:t>)</w:t>
       </w:r>
     </w:p>
     <w:p>
@@ -638,6 +638,31 @@
           <w:lang w:eastAsia="ko-KR"/>
         </w:rPr>
         <w:t>.</w:t>
+      </w:r>
+      <w:r>
+        <w:rPr>
+          <w:rFonts w:ascii="Liberation Serif" w:eastAsia="Malgun Gothic" w:hAnsi="Liberation Serif" w:cs="Liberation Serif" w:hint="eastAsia"/>
+          <w:color w:val="000000" w:themeColor="text1"/>
+          <w:lang w:eastAsia="ko-KR"/>
+        </w:rPr>
+        <w:t xml:space="preserve"> (</w:t>
+      </w:r>
+      <w:hyperlink r:id="rId12" w:history="1">
+        <w:r>
+          <w:rPr>
+            <w:rStyle w:val="Hyperlink"/>
+            <w:rFonts w:ascii="Liberation Serif" w:hAnsi="Liberation Serif" w:cs="Liberation Serif"/>
+            <w:lang w:eastAsia="ko-KR"/>
+          </w:rPr>
+          <w:t>link</w:t>
+        </w:r>
+      </w:hyperlink>
+      <w:r>
+        <w:rPr>
+          <w:rFonts w:eastAsia="Malgun Gothic" w:hint="eastAsia"/>
+          <w:lang w:eastAsia="ko-KR"/>
+        </w:rPr>
+        <w:t>)</w:t>
       </w:r>
     </w:p>
     <w:p>
@@ -1275,7 +1300,7 @@
         </w:rPr>
         <w:t xml:space="preserve"> (</w:t>
       </w:r>
-      <w:hyperlink r:id="rId11" w:history="1">
+      <w:hyperlink r:id="rId13" w:history="1">
         <w:r>
           <w:rPr>
             <w:rStyle w:val="Hyperlink"/>
@@ -1358,7 +1383,7 @@
         </w:rPr>
         <w:t>(</w:t>
       </w:r>
-      <w:hyperlink r:id="rId12" w:history="1">
+      <w:hyperlink r:id="rId14" w:history="1">
         <w:r>
           <w:rPr>
             <w:rStyle w:val="Hyperlink"/>
@@ -1537,358 +1562,6 @@
           <w:lang w:eastAsia="ko-KR"/>
         </w:rPr>
         <w:t xml:space="preserve"> Economy</w:t>
-      </w:r>
-      <w:r>
-        <w:rPr>
-          <w:rFonts w:ascii="Liberation Serif" w:eastAsia="Malgun Gothic" w:hAnsi="Liberation Serif" w:cs="Liberation Serif"/>
-          <w:color w:val="000000" w:themeColor="text1"/>
-          <w:lang w:eastAsia="ko-KR"/>
-        </w:rPr>
-        <w:t xml:space="preserve"> (</w:t>
-      </w:r>
-      <w:hyperlink r:id="rId13" w:history="1">
-        <w:r>
-          <w:rPr>
-            <w:rStyle w:val="Hyperlink"/>
-            <w:rFonts w:ascii="Liberation Serif" w:hAnsi="Liberation Serif" w:cs="Liberation Serif"/>
-          </w:rPr>
-          <w:t>link</w:t>
-        </w:r>
-      </w:hyperlink>
-      <w:r>
-        <w:rPr>
-          <w:rFonts w:ascii="Liberation Serif" w:eastAsia="Malgun Gothic" w:hAnsi="Liberation Serif" w:cs="Liberation Serif"/>
-          <w:color w:val="000000" w:themeColor="text1"/>
-          <w:lang w:eastAsia="ko-KR"/>
-        </w:rPr>
-        <w:t>)</w:t>
-      </w:r>
-      <w:r>
-        <w:rPr>
-          <w:rFonts w:ascii="Liberation Serif" w:hAnsi="Liberation Serif" w:cs="Liberation Serif"/>
-          <w:color w:val="000000" w:themeColor="text1"/>
-        </w:rPr>
-        <w:tab/>
-        <w:t>Feb. 2024</w:t>
-      </w:r>
-    </w:p>
-    <w:p>
-      <w:pPr>
-        <w:pStyle w:val="Heading4"/>
-        <w:rPr>
-          <w:rFonts w:ascii="Liberation Serif" w:hAnsi="Liberation Serif" w:cs="Liberation Serif"/>
-          <w:color w:val="000000" w:themeColor="text1"/>
-        </w:rPr>
-      </w:pPr>
-      <w:r>
-        <w:rPr>
-          <w:rFonts w:ascii="Liberation Serif" w:hAnsi="Liberation Serif" w:cs="Liberation Serif"/>
-          <w:color w:val="000000" w:themeColor="text1"/>
-        </w:rPr>
-        <w:t>Designed a green ammonia synthesis process integrating solar hydrogen production in AVEVA Process Simulation.</w:t>
-      </w:r>
-    </w:p>
-    <w:p>
-      <w:pPr>
-        <w:pStyle w:val="Heading4"/>
-        <w:rPr>
-          <w:rFonts w:ascii="Liberation Serif" w:hAnsi="Liberation Serif" w:cs="Liberation Serif"/>
-          <w:color w:val="000000" w:themeColor="text1"/>
-        </w:rPr>
-      </w:pPr>
-      <w:r>
-        <w:rPr>
-          <w:rFonts w:ascii="Liberation Serif" w:hAnsi="Liberation Serif" w:cs="Liberation Serif"/>
-          <w:color w:val="000000" w:themeColor="text1"/>
-        </w:rPr>
-        <w:t>Optimized heat integration using high- and low-pressure steam, comparing EAOC and NPV against pipeline transport.</w:t>
-      </w:r>
-    </w:p>
-    <w:p>
-      <w:pPr>
-        <w:pStyle w:val="Heading4"/>
-        <w:rPr>
-          <w:rFonts w:ascii="Liberation Serif" w:eastAsia="Malgun Gothic" w:hAnsi="Liberation Serif" w:cs="Liberation Serif"/>
-          <w:color w:val="000000" w:themeColor="text1"/>
-          <w:lang w:eastAsia="ko-KR"/>
-        </w:rPr>
-      </w:pPr>
-      <w:r>
-        <w:rPr>
-          <w:rFonts w:ascii="Liberation Serif" w:eastAsia="Malgun Gothic" w:hAnsi="Liberation Serif" w:cs="Liberation Serif"/>
-          <w:color w:val="000000" w:themeColor="text1"/>
-          <w:lang w:eastAsia="ko-KR"/>
-        </w:rPr>
-        <w:t xml:space="preserve">The simulation and </w:t>
-      </w:r>
-      <w:r>
-        <w:rPr>
-          <w:rFonts w:ascii="Liberation Serif" w:eastAsia="Malgun Gothic" w:hAnsi="Liberation Serif" w:cs="Liberation Serif"/>
-          <w:color w:val="000000" w:themeColor="text1"/>
-          <w:lang w:eastAsia="ko-KR"/>
-        </w:rPr>
-        <w:t xml:space="preserve">technical </w:t>
-      </w:r>
-      <w:r>
-        <w:rPr>
-          <w:rFonts w:ascii="Liberation Serif" w:eastAsia="Malgun Gothic" w:hAnsi="Liberation Serif" w:cs="Liberation Serif"/>
-          <w:color w:val="000000" w:themeColor="text1"/>
-          <w:lang w:eastAsia="ko-KR"/>
-        </w:rPr>
-        <w:t xml:space="preserve">report entries in the three-part </w:t>
-      </w:r>
-      <w:r>
-        <w:rPr>
-          <w:rFonts w:ascii="Liberation Serif" w:eastAsia="Malgun Gothic" w:hAnsi="Liberation Serif" w:cs="Liberation Serif"/>
-          <w:color w:val="000000" w:themeColor="text1"/>
-          <w:lang w:eastAsia="ko-KR"/>
-        </w:rPr>
-        <w:t xml:space="preserve">project </w:t>
-      </w:r>
-      <w:r>
-        <w:rPr>
-          <w:rFonts w:ascii="Liberation Serif" w:eastAsia="Malgun Gothic" w:hAnsi="Liberation Serif" w:cs="Liberation Serif"/>
-          <w:color w:val="000000" w:themeColor="text1"/>
-          <w:lang w:eastAsia="ko-KR"/>
-        </w:rPr>
-        <w:t>w</w:t>
-      </w:r>
-      <w:r>
-        <w:rPr>
-          <w:rFonts w:ascii="Liberation Serif" w:hAnsi="Liberation Serif" w:cs="Liberation Serif"/>
-          <w:color w:val="000000" w:themeColor="text1"/>
-        </w:rPr>
-        <w:t>on “Best Overall” prize in Europe.</w:t>
-      </w:r>
-    </w:p>
-    <w:p>
-      <w:pPr>
-        <w:rPr>
-          <w:rFonts w:ascii="Liberation Serif" w:eastAsia="Malgun Gothic" w:hAnsi="Liberation Serif" w:cs="Liberation Serif"/>
-          <w:color w:val="000000" w:themeColor="text1"/>
-          <w:lang w:eastAsia="ko-KR"/>
-        </w:rPr>
-      </w:pPr>
-    </w:p>
-    <w:p>
-      <w:pPr>
-        <w:rPr>
-          <w:rFonts w:ascii="Liberation Serif" w:eastAsia="Malgun Gothic" w:hAnsi="Liberation Serif" w:cs="Liberation Serif"/>
-          <w:b/>
-          <w:color w:val="000000" w:themeColor="text1"/>
-          <w:sz w:val="21"/>
-          <w:szCs w:val="21"/>
-          <w:lang w:eastAsia="ko-KR"/>
-        </w:rPr>
-      </w:pPr>
-      <w:r>
-        <w:rPr>
-          <w:rFonts w:ascii="Liberation Serif" w:eastAsia="Malgun Gothic" w:hAnsi="Liberation Serif" w:cs="Liberation Serif"/>
-          <w:color w:val="000000" w:themeColor="text1"/>
-          <w:lang w:eastAsia="ko-KR"/>
-        </w:rPr>
-        <w:br w:type="page"/>
-      </w:r>
-    </w:p>
-    <w:p>
-      <w:pPr>
-        <w:pStyle w:val="Heading2"/>
-        <w:rPr>
-          <w:rFonts w:ascii="Liberation Serif" w:hAnsi="Liberation Serif" w:cs="Liberation Serif"/>
-          <w:color w:val="000000" w:themeColor="text1"/>
-          <w:lang w:eastAsia="ko-KR"/>
-        </w:rPr>
-      </w:pPr>
-      <w:r>
-        <w:rPr>
-          <w:rFonts w:ascii="Liberation Serif" w:hAnsi="Liberation Serif" w:cs="Liberation Serif"/>
-          <w:color w:val="000000" w:themeColor="text1"/>
-          <w:lang w:eastAsia="ko-KR"/>
-        </w:rPr>
-        <w:lastRenderedPageBreak/>
-        <w:t xml:space="preserve">Metal Recovery </w:t>
-      </w:r>
-      <w:r>
-        <w:rPr>
-          <w:rFonts w:ascii="Liberation Serif" w:hAnsi="Liberation Serif" w:cs="Liberation Serif"/>
-          <w:color w:val="000000" w:themeColor="text1"/>
-          <w:lang w:eastAsia="ko-KR"/>
-        </w:rPr>
-        <w:t>U</w:t>
-      </w:r>
-      <w:r>
-        <w:rPr>
-          <w:rFonts w:ascii="Liberation Serif" w:hAnsi="Liberation Serif" w:cs="Liberation Serif"/>
-          <w:color w:val="000000" w:themeColor="text1"/>
-          <w:lang w:eastAsia="ko-KR"/>
-        </w:rPr>
-        <w:t>sing S</w:t>
-      </w:r>
-      <w:r>
-        <w:rPr>
-          <w:rFonts w:ascii="Liberation Serif" w:hAnsi="Liberation Serif" w:cs="Liberation Serif"/>
-          <w:color w:val="000000" w:themeColor="text1"/>
-          <w:lang w:eastAsia="ko-KR"/>
-        </w:rPr>
-        <w:t>upercritical CO</w:t>
-      </w:r>
-      <w:r>
-        <w:rPr>
-          <w:rFonts w:ascii="Liberation Serif" w:eastAsia="Malgun Gothic" w:hAnsi="Liberation Serif" w:cs="Liberation Serif"/>
-          <w:color w:val="000000" w:themeColor="text1"/>
-          <w:vertAlign w:val="subscript"/>
-          <w:lang w:eastAsia="ko-KR"/>
-        </w:rPr>
-        <w:t>2</w:t>
-      </w:r>
-      <w:r>
-        <w:rPr>
-          <w:rFonts w:ascii="Liberation Serif" w:eastAsia="Malgun Gothic" w:hAnsi="Liberation Serif" w:cs="Liberation Serif"/>
-          <w:color w:val="000000" w:themeColor="text1"/>
-          <w:lang w:eastAsia="ko-KR"/>
-        </w:rPr>
-        <w:t xml:space="preserve"> (</w:t>
-      </w:r>
-      <w:hyperlink r:id="rId14" w:history="1">
-        <w:r>
-          <w:rPr>
-            <w:rStyle w:val="Hyperlink"/>
-            <w:rFonts w:ascii="Liberation Serif" w:hAnsi="Liberation Serif" w:cs="Liberation Serif"/>
-            <w:lang w:eastAsia="ko-KR"/>
-          </w:rPr>
-          <w:t>link</w:t>
-        </w:r>
-      </w:hyperlink>
-      <w:r>
-        <w:rPr>
-          <w:rFonts w:ascii="Liberation Serif" w:eastAsia="Malgun Gothic" w:hAnsi="Liberation Serif" w:cs="Liberation Serif"/>
-          <w:color w:val="000000" w:themeColor="text1"/>
-          <w:lang w:eastAsia="ko-KR"/>
-        </w:rPr>
-        <w:t>)</w:t>
-      </w:r>
-      <w:r>
-        <w:rPr>
-          <w:rFonts w:ascii="Liberation Serif" w:hAnsi="Liberation Serif" w:cs="Liberation Serif"/>
-          <w:color w:val="000000" w:themeColor="text1"/>
-        </w:rPr>
-        <w:tab/>
-      </w:r>
-      <w:r>
-        <w:rPr>
-          <w:rFonts w:ascii="Liberation Serif" w:hAnsi="Liberation Serif" w:cs="Liberation Serif"/>
-          <w:color w:val="000000" w:themeColor="text1"/>
-          <w:lang w:eastAsia="ko-KR"/>
-        </w:rPr>
-        <w:t>Feb</w:t>
-      </w:r>
-      <w:r>
-        <w:rPr>
-          <w:rFonts w:ascii="Liberation Serif" w:hAnsi="Liberation Serif" w:cs="Liberation Serif"/>
-          <w:color w:val="000000" w:themeColor="text1"/>
-          <w:lang w:eastAsia="ko-KR"/>
-        </w:rPr>
-        <w:t>. 202</w:t>
-      </w:r>
-      <w:r>
-        <w:rPr>
-          <w:rFonts w:ascii="Liberation Serif" w:hAnsi="Liberation Serif" w:cs="Liberation Serif"/>
-          <w:color w:val="000000" w:themeColor="text1"/>
-          <w:lang w:eastAsia="ko-KR"/>
-        </w:rPr>
-        <w:t>4</w:t>
-      </w:r>
-    </w:p>
-    <w:p>
-      <w:pPr>
-        <w:pStyle w:val="Heading4"/>
-        <w:rPr>
-          <w:rFonts w:ascii="Liberation Serif" w:hAnsi="Liberation Serif" w:cs="Liberation Serif"/>
-          <w:color w:val="000000" w:themeColor="text1"/>
-        </w:rPr>
-      </w:pPr>
-      <w:r>
-        <w:rPr>
-          <w:rFonts w:ascii="Liberation Serif" w:hAnsi="Liberation Serif" w:cs="Liberation Serif"/>
-          <w:color w:val="000000" w:themeColor="text1"/>
-        </w:rPr>
-        <w:t>Investigated scCO</w:t>
-      </w:r>
-      <w:r>
-        <w:rPr>
-          <w:rFonts w:ascii="Liberation Serif" w:hAnsi="Liberation Serif" w:cs="Liberation Serif"/>
-          <w:color w:val="000000" w:themeColor="text1"/>
-          <w:vertAlign w:val="subscript"/>
-        </w:rPr>
-        <w:t>2</w:t>
-      </w:r>
-      <w:r>
-        <w:rPr>
-          <w:rFonts w:ascii="Liberation Serif" w:hAnsi="Liberation Serif" w:cs="Liberation Serif"/>
-          <w:color w:val="000000" w:themeColor="text1"/>
-        </w:rPr>
-        <w:t xml:space="preserve"> extraction for recovering rare earth elements and heavy metals from coal fly ash, ores, and batteries.</w:t>
-      </w:r>
-    </w:p>
-    <w:p>
-      <w:pPr>
-        <w:pStyle w:val="Heading4"/>
-        <w:rPr>
-          <w:rFonts w:ascii="Liberation Serif" w:hAnsi="Liberation Serif" w:cs="Liberation Serif"/>
-          <w:color w:val="000000" w:themeColor="text1"/>
-        </w:rPr>
-      </w:pPr>
-      <w:r>
-        <w:rPr>
-          <w:rFonts w:ascii="Liberation Serif" w:hAnsi="Liberation Serif" w:cs="Liberation Serif"/>
-          <w:color w:val="000000" w:themeColor="text1"/>
-        </w:rPr>
-        <w:t>Demonstrated industrial potential with recovery rates up to 97% for uranium and 90% for rare earth elements.</w:t>
-      </w:r>
-    </w:p>
-    <w:p>
-      <w:pPr>
-        <w:pStyle w:val="Heading4"/>
-        <w:rPr>
-          <w:rFonts w:ascii="Liberation Serif" w:hAnsi="Liberation Serif" w:cs="Liberation Serif"/>
-          <w:color w:val="000000" w:themeColor="text1"/>
-        </w:rPr>
-      </w:pPr>
-      <w:r>
-        <w:rPr>
-          <w:rFonts w:ascii="Liberation Serif" w:hAnsi="Liberation Serif" w:cs="Liberation Serif"/>
-          <w:color w:val="000000" w:themeColor="text1"/>
-        </w:rPr>
-        <w:t>Assessed the technology readiness level (TRL 4) and selectivity challenges for industrial implementation.</w:t>
-      </w:r>
-    </w:p>
-    <w:p>
-      <w:pPr>
-        <w:pStyle w:val="Heading5"/>
-        <w:rPr>
-          <w:rFonts w:ascii="Liberation Serif" w:hAnsi="Liberation Serif" w:cs="Liberation Serif"/>
-          <w:color w:val="000000" w:themeColor="text1"/>
-        </w:rPr>
-      </w:pPr>
-    </w:p>
-    <w:p>
-      <w:pPr>
-        <w:pStyle w:val="Heading2"/>
-        <w:tabs>
-          <w:tab w:val="left" w:pos="4044"/>
-        </w:tabs>
-        <w:rPr>
-          <w:rFonts w:ascii="Liberation Serif" w:eastAsia="Malgun Gothic" w:hAnsi="Liberation Serif" w:cs="Liberation Serif"/>
-          <w:color w:val="000000" w:themeColor="text1"/>
-          <w:lang w:eastAsia="ko-KR"/>
-        </w:rPr>
-      </w:pPr>
-      <w:r>
-        <w:rPr>
-          <w:rFonts w:ascii="Liberation Serif" w:hAnsi="Liberation Serif" w:cs="Liberation Serif"/>
-          <w:color w:val="000000" w:themeColor="text1"/>
-        </w:rPr>
-        <w:t>Nickel-rich Electrodes for Li-ion Batteries</w:t>
       </w:r>
       <w:r>
         <w:rPr>
@@ -1921,29 +1594,7 @@
           <w:color w:val="000000" w:themeColor="text1"/>
         </w:rPr>
         <w:tab/>
-      </w:r>
-      <w:r>
-        <w:rPr>
-          <w:rFonts w:ascii="Liberation Serif" w:eastAsia="Malgun Gothic" w:hAnsi="Liberation Serif" w:cs="Liberation Serif"/>
-          <w:color w:val="000000" w:themeColor="text1"/>
-          <w:lang w:eastAsia="ko-KR"/>
-        </w:rPr>
-        <w:t>Dec.</w:t>
-      </w:r>
-      <w:r>
-        <w:rPr>
-          <w:rFonts w:ascii="Liberation Serif" w:hAnsi="Liberation Serif" w:cs="Liberation Serif"/>
-          <w:color w:val="000000" w:themeColor="text1"/>
-        </w:rPr>
-        <w:t xml:space="preserve"> </w:t>
-      </w:r>
-      <w:r>
-        <w:rPr>
-          <w:rFonts w:ascii="Liberation Serif" w:eastAsia="Malgun Gothic" w:hAnsi="Liberation Serif" w:cs="Liberation Serif"/>
-          <w:color w:val="000000" w:themeColor="text1"/>
-          <w:lang w:eastAsia="ko-KR"/>
-        </w:rPr>
-        <w:t>2023</w:t>
+        <w:t>Feb. 2024</w:t>
       </w:r>
     </w:p>
     <w:p>
@@ -1959,15 +1610,7 @@
           <w:rFonts w:ascii="Liberation Serif" w:hAnsi="Liberation Serif" w:cs="Liberation Serif"/>
           <w:color w:val="000000" w:themeColor="text1"/>
         </w:rPr>
-        <w:t>Reviewed Ni-rich electrodes for lithium-ion batteries, highlighting their structural configurations, degradation mechanisms, and commercial applications</w:t>
-      </w:r>
-      <w:r>
-        <w:rPr>
-          <w:rFonts w:ascii="Liberation Serif" w:eastAsia="Malgun Gothic" w:hAnsi="Liberation Serif" w:cs="Liberation Serif"/>
-          <w:color w:val="000000" w:themeColor="text1"/>
-          <w:lang w:eastAsia="ko-KR"/>
-        </w:rPr>
-        <w:t>.</w:t>
+        <w:t>Designed a green ammonia synthesis process integrating solar hydrogen production in AVEVA Process Simulation.</w:t>
       </w:r>
     </w:p>
     <w:p>
@@ -1983,155 +1626,145 @@
           <w:rFonts w:ascii="Liberation Serif" w:hAnsi="Liberation Serif" w:cs="Liberation Serif"/>
           <w:color w:val="000000" w:themeColor="text1"/>
         </w:rPr>
-        <w:t>Identified performance limitations and degradation during cycling, and challenges in finding suitable electrolytes</w:t>
-      </w:r>
-      <w:r>
-        <w:rPr>
-          <w:rFonts w:ascii="Liberation Serif" w:eastAsia="Malgun Gothic" w:hAnsi="Liberation Serif" w:cs="Liberation Serif"/>
-          <w:color w:val="000000" w:themeColor="text1"/>
-          <w:lang w:eastAsia="ko-KR"/>
-        </w:rPr>
-        <w:t>.</w:t>
+        <w:t>Optimized heat integration using high- and low-pressure steam, comparing EAOC and NPV against pipeline transport.</w:t>
       </w:r>
     </w:p>
     <w:p>
       <w:pPr>
         <w:pStyle w:val="Heading4"/>
         <w:rPr>
-          <w:rFonts w:ascii="Liberation Serif" w:hAnsi="Liberation Serif" w:cs="Liberation Serif"/>
-          <w:color w:val="000000" w:themeColor="text1"/>
-        </w:rPr>
-      </w:pPr>
-      <w:r>
-        <w:rPr>
-          <w:rFonts w:ascii="Liberation Serif" w:hAnsi="Liberation Serif" w:cs="Liberation Serif"/>
-          <w:color w:val="000000" w:themeColor="text1"/>
-        </w:rPr>
-        <w:t>Addressed the need to replace cobalt in existing electrodes and the overall impact on the commercial viability of Ni-rich materials</w:t>
-      </w:r>
-      <w:r>
-        <w:rPr>
-          <w:rFonts w:ascii="Liberation Serif" w:eastAsia="Malgun Gothic" w:hAnsi="Liberation Serif" w:cs="Liberation Serif"/>
-          <w:color w:val="000000" w:themeColor="text1"/>
-          <w:lang w:eastAsia="ko-KR"/>
-        </w:rPr>
-        <w:t>.</w:t>
-      </w:r>
-    </w:p>
-    <w:p>
-      <w:pPr>
-        <w:pStyle w:val="Heading5"/>
-        <w:rPr>
-          <w:rFonts w:ascii="Liberation Serif" w:hAnsi="Liberation Serif" w:cs="Liberation Serif"/>
-          <w:color w:val="000000" w:themeColor="text1"/>
-        </w:rPr>
-      </w:pPr>
+          <w:rFonts w:ascii="Liberation Serif" w:eastAsia="Malgun Gothic" w:hAnsi="Liberation Serif" w:cs="Liberation Serif"/>
+          <w:color w:val="000000" w:themeColor="text1"/>
+          <w:lang w:eastAsia="ko-KR"/>
+        </w:rPr>
+      </w:pPr>
+      <w:r>
+        <w:rPr>
+          <w:rFonts w:ascii="Liberation Serif" w:eastAsia="Malgun Gothic" w:hAnsi="Liberation Serif" w:cs="Liberation Serif"/>
+          <w:color w:val="000000" w:themeColor="text1"/>
+          <w:lang w:eastAsia="ko-KR"/>
+        </w:rPr>
+        <w:t xml:space="preserve">The simulation and </w:t>
+      </w:r>
+      <w:r>
+        <w:rPr>
+          <w:rFonts w:ascii="Liberation Serif" w:eastAsia="Malgun Gothic" w:hAnsi="Liberation Serif" w:cs="Liberation Serif"/>
+          <w:color w:val="000000" w:themeColor="text1"/>
+          <w:lang w:eastAsia="ko-KR"/>
+        </w:rPr>
+        <w:t xml:space="preserve">technical </w:t>
+      </w:r>
+      <w:r>
+        <w:rPr>
+          <w:rFonts w:ascii="Liberation Serif" w:eastAsia="Malgun Gothic" w:hAnsi="Liberation Serif" w:cs="Liberation Serif"/>
+          <w:color w:val="000000" w:themeColor="text1"/>
+          <w:lang w:eastAsia="ko-KR"/>
+        </w:rPr>
+        <w:t xml:space="preserve">report entries in the three-part </w:t>
+      </w:r>
+      <w:r>
+        <w:rPr>
+          <w:rFonts w:ascii="Liberation Serif" w:eastAsia="Malgun Gothic" w:hAnsi="Liberation Serif" w:cs="Liberation Serif"/>
+          <w:color w:val="000000" w:themeColor="text1"/>
+          <w:lang w:eastAsia="ko-KR"/>
+        </w:rPr>
+        <w:t xml:space="preserve">project </w:t>
+      </w:r>
+      <w:r>
+        <w:rPr>
+          <w:rFonts w:ascii="Liberation Serif" w:eastAsia="Malgun Gothic" w:hAnsi="Liberation Serif" w:cs="Liberation Serif"/>
+          <w:color w:val="000000" w:themeColor="text1"/>
+          <w:lang w:eastAsia="ko-KR"/>
+        </w:rPr>
+        <w:t>w</w:t>
+      </w:r>
+      <w:r>
+        <w:rPr>
+          <w:rFonts w:ascii="Liberation Serif" w:hAnsi="Liberation Serif" w:cs="Liberation Serif"/>
+          <w:color w:val="000000" w:themeColor="text1"/>
+        </w:rPr>
+        <w:t>on “Best Overall” prize in Europe.</w:t>
+      </w:r>
+    </w:p>
+    <w:p>
+      <w:pPr>
+        <w:rPr>
+          <w:rFonts w:ascii="Liberation Serif" w:eastAsia="Malgun Gothic" w:hAnsi="Liberation Serif" w:cs="Liberation Serif"/>
+          <w:color w:val="000000" w:themeColor="text1"/>
+          <w:lang w:eastAsia="ko-KR"/>
+        </w:rPr>
+      </w:pPr>
+    </w:p>
+    <w:p>
+      <w:pPr>
+        <w:rPr>
+          <w:rFonts w:ascii="Liberation Serif" w:eastAsia="Malgun Gothic" w:hAnsi="Liberation Serif" w:cs="Liberation Serif"/>
+          <w:b/>
+          <w:color w:val="000000" w:themeColor="text1"/>
+          <w:sz w:val="21"/>
+          <w:szCs w:val="21"/>
+          <w:lang w:eastAsia="ko-KR"/>
+        </w:rPr>
+      </w:pPr>
+      <w:r>
+        <w:rPr>
+          <w:rFonts w:ascii="Liberation Serif" w:eastAsia="Malgun Gothic" w:hAnsi="Liberation Serif" w:cs="Liberation Serif"/>
+          <w:color w:val="000000" w:themeColor="text1"/>
+          <w:lang w:eastAsia="ko-KR"/>
+        </w:rPr>
+        <w:br w:type="page"/>
+      </w:r>
     </w:p>
     <w:p>
       <w:pPr>
         <w:pStyle w:val="Heading2"/>
         <w:rPr>
-          <w:rFonts w:ascii="Liberation Serif" w:eastAsia="Malgun Gothic" w:hAnsi="Liberation Serif" w:cs="Liberation Serif"/>
-          <w:color w:val="000000" w:themeColor="text1"/>
-          <w:lang w:eastAsia="ko-KR"/>
-        </w:rPr>
-      </w:pPr>
-      <w:r>
-        <w:rPr>
-          <w:rFonts w:ascii="Liberation Serif" w:hAnsi="Liberation Serif" w:cs="Liberation Serif"/>
-          <w:color w:val="000000" w:themeColor="text1"/>
-        </w:rPr>
-        <w:t xml:space="preserve">Pressurized </w:t>
-      </w:r>
-      <w:r>
-        <w:rPr>
-          <w:rFonts w:ascii="Liberation Serif" w:eastAsia="Malgun Gothic" w:hAnsi="Liberation Serif" w:cs="Liberation Serif"/>
-          <w:color w:val="000000" w:themeColor="text1"/>
-          <w:lang w:eastAsia="ko-KR"/>
-        </w:rPr>
-        <w:t>P</w:t>
-      </w:r>
-      <w:r>
-        <w:rPr>
-          <w:rFonts w:ascii="Liberation Serif" w:hAnsi="Liberation Serif" w:cs="Liberation Serif"/>
-          <w:color w:val="000000" w:themeColor="text1"/>
-        </w:rPr>
-        <w:t xml:space="preserve">ilot-scale </w:t>
-      </w:r>
-      <w:r>
-        <w:rPr>
-          <w:rFonts w:ascii="Liberation Serif" w:eastAsia="Malgun Gothic" w:hAnsi="Liberation Serif" w:cs="Liberation Serif"/>
-          <w:color w:val="000000" w:themeColor="text1"/>
-          <w:lang w:eastAsia="ko-KR"/>
-        </w:rPr>
-        <w:t>F</w:t>
-      </w:r>
-      <w:r>
-        <w:rPr>
-          <w:rFonts w:ascii="Liberation Serif" w:hAnsi="Liberation Serif" w:cs="Liberation Serif"/>
-          <w:color w:val="000000" w:themeColor="text1"/>
-        </w:rPr>
-        <w:t xml:space="preserve">luidized </w:t>
-      </w:r>
-      <w:r>
-        <w:rPr>
-          <w:rFonts w:ascii="Liberation Serif" w:eastAsia="Malgun Gothic" w:hAnsi="Liberation Serif" w:cs="Liberation Serif"/>
-          <w:color w:val="000000" w:themeColor="text1"/>
-          <w:lang w:eastAsia="ko-KR"/>
-        </w:rPr>
-        <w:t>B</w:t>
-      </w:r>
-      <w:r>
-        <w:rPr>
-          <w:rFonts w:ascii="Liberation Serif" w:hAnsi="Liberation Serif" w:cs="Liberation Serif"/>
-          <w:color w:val="000000" w:themeColor="text1"/>
-        </w:rPr>
-        <w:t xml:space="preserve">ed </w:t>
-      </w:r>
-      <w:r>
-        <w:rPr>
-          <w:rFonts w:ascii="Liberation Serif" w:eastAsia="Malgun Gothic" w:hAnsi="Liberation Serif" w:cs="Liberation Serif"/>
-          <w:color w:val="000000" w:themeColor="text1"/>
-          <w:lang w:eastAsia="ko-KR"/>
-        </w:rPr>
-        <w:t>G</w:t>
-      </w:r>
-      <w:r>
-        <w:rPr>
-          <w:rFonts w:ascii="Liberation Serif" w:hAnsi="Liberation Serif" w:cs="Liberation Serif"/>
-          <w:color w:val="000000" w:themeColor="text1"/>
-        </w:rPr>
-        <w:t xml:space="preserve">asifier: A </w:t>
-      </w:r>
-      <w:r>
-        <w:rPr>
-          <w:rFonts w:ascii="Liberation Serif" w:eastAsia="Malgun Gothic" w:hAnsi="Liberation Serif" w:cs="Liberation Serif"/>
-          <w:color w:val="000000" w:themeColor="text1"/>
-          <w:lang w:eastAsia="ko-KR"/>
-        </w:rPr>
-        <w:t>R</w:t>
-      </w:r>
-      <w:r>
-        <w:rPr>
-          <w:rFonts w:ascii="Liberation Serif" w:hAnsi="Liberation Serif" w:cs="Liberation Serif"/>
-          <w:color w:val="000000" w:themeColor="text1"/>
-        </w:rPr>
-        <w:t xml:space="preserve">isk </w:t>
-      </w:r>
-      <w:r>
-        <w:rPr>
-          <w:rFonts w:ascii="Liberation Serif" w:eastAsia="Malgun Gothic" w:hAnsi="Liberation Serif" w:cs="Liberation Serif"/>
-          <w:color w:val="000000" w:themeColor="text1"/>
-          <w:lang w:eastAsia="ko-KR"/>
-        </w:rPr>
-        <w:t>A</w:t>
-      </w:r>
-      <w:r>
-        <w:rPr>
-          <w:rFonts w:ascii="Liberation Serif" w:hAnsi="Liberation Serif" w:cs="Liberation Serif"/>
-          <w:color w:val="000000" w:themeColor="text1"/>
-        </w:rPr>
-        <w:t>nalysis</w:t>
+          <w:rFonts w:ascii="Liberation Serif" w:hAnsi="Liberation Serif" w:cs="Liberation Serif"/>
+          <w:color w:val="000000" w:themeColor="text1"/>
+          <w:lang w:eastAsia="ko-KR"/>
+        </w:rPr>
+      </w:pPr>
+      <w:r>
+        <w:rPr>
+          <w:rFonts w:ascii="Liberation Serif" w:hAnsi="Liberation Serif" w:cs="Liberation Serif"/>
+          <w:color w:val="000000" w:themeColor="text1"/>
+          <w:lang w:eastAsia="ko-KR"/>
+        </w:rPr>
+        <w:lastRenderedPageBreak/>
+        <w:t xml:space="preserve">Metal Recovery </w:t>
+      </w:r>
+      <w:r>
+        <w:rPr>
+          <w:rFonts w:ascii="Liberation Serif" w:hAnsi="Liberation Serif" w:cs="Liberation Serif"/>
+          <w:color w:val="000000" w:themeColor="text1"/>
+          <w:lang w:eastAsia="ko-KR"/>
+        </w:rPr>
+        <w:t>U</w:t>
+      </w:r>
+      <w:r>
+        <w:rPr>
+          <w:rFonts w:ascii="Liberation Serif" w:hAnsi="Liberation Serif" w:cs="Liberation Serif"/>
+          <w:color w:val="000000" w:themeColor="text1"/>
+          <w:lang w:eastAsia="ko-KR"/>
+        </w:rPr>
+        <w:t>sing S</w:t>
+      </w:r>
+      <w:r>
+        <w:rPr>
+          <w:rFonts w:ascii="Liberation Serif" w:hAnsi="Liberation Serif" w:cs="Liberation Serif"/>
+          <w:color w:val="000000" w:themeColor="text1"/>
+          <w:lang w:eastAsia="ko-KR"/>
+        </w:rPr>
+        <w:t>upercritical CO</w:t>
+      </w:r>
+      <w:r>
+        <w:rPr>
+          <w:rFonts w:ascii="Liberation Serif" w:eastAsia="Malgun Gothic" w:hAnsi="Liberation Serif" w:cs="Liberation Serif"/>
+          <w:color w:val="000000" w:themeColor="text1"/>
+          <w:vertAlign w:val="subscript"/>
+          <w:lang w:eastAsia="ko-KR"/>
+        </w:rPr>
+        <w:t>2</w:t>
       </w:r>
       <w:r>
         <w:rPr>
@@ -2168,26 +1801,27 @@
       </w:r>
       <w:r>
         <w:rPr>
-          <w:rFonts w:ascii="Liberation Serif" w:eastAsia="Malgun Gothic" w:hAnsi="Liberation Serif" w:cs="Liberation Serif"/>
-          <w:color w:val="000000" w:themeColor="text1"/>
-          <w:lang w:eastAsia="ko-KR"/>
-        </w:rPr>
-        <w:t>Dec.</w:t>
-      </w:r>
-      <w:r>
-        <w:rPr>
-          <w:rFonts w:ascii="Liberation Serif" w:hAnsi="Liberation Serif" w:cs="Liberation Serif"/>
-          <w:color w:val="000000" w:themeColor="text1"/>
-        </w:rPr>
-        <w:t xml:space="preserve"> </w:t>
-      </w:r>
-      <w:r>
-        <w:rPr>
-          <w:rFonts w:ascii="Liberation Serif" w:eastAsia="Malgun Gothic" w:hAnsi="Liberation Serif" w:cs="Liberation Serif"/>
-          <w:color w:val="000000" w:themeColor="text1"/>
-          <w:lang w:eastAsia="ko-KR"/>
-        </w:rPr>
-        <w:t>2023</w:t>
+          <w:rFonts w:ascii="Liberation Serif" w:hAnsi="Liberation Serif" w:cs="Liberation Serif"/>
+          <w:color w:val="000000" w:themeColor="text1"/>
+          <w:lang w:eastAsia="ko-KR"/>
+        </w:rPr>
+        <w:t>Feb</w:t>
+      </w:r>
+      <w:r>
+        <w:rPr>
+          <w:rFonts w:ascii="Liberation Serif" w:hAnsi="Liberation Serif" w:cs="Liberation Serif"/>
+          <w:color w:val="000000" w:themeColor="text1"/>
+          <w:lang w:eastAsia="ko-KR"/>
+        </w:rPr>
+        <w:t>. 202</w:t>
+      </w:r>
+      <w:r>
+        <w:rPr>
+          <w:rFonts w:ascii="Liberation Serif" w:hAnsi="Liberation Serif" w:cs="Liberation Serif"/>
+          <w:color w:val="000000" w:themeColor="text1"/>
+          <w:lang w:eastAsia="ko-KR"/>
+        </w:rPr>
+        <w:t>4</w:t>
       </w:r>
     </w:p>
     <w:p>
@@ -2203,7 +1837,22 @@
           <w:rFonts w:ascii="Liberation Serif" w:hAnsi="Liberation Serif" w:cs="Liberation Serif"/>
           <w:color w:val="000000" w:themeColor="text1"/>
         </w:rPr>
-        <w:t>Conducted a Preliminary Hazard Analysis (PHA) and What-if analysis on an existing gasification plant at KTH.</w:t>
+        <w:t>Investigated scCO</w:t>
+      </w:r>
+      <w:r>
+        <w:rPr>
+          <w:rFonts w:ascii="Liberation Serif" w:hAnsi="Liberation Serif" w:cs="Liberation Serif"/>
+          <w:color w:val="000000" w:themeColor="text1"/>
+          <w:vertAlign w:val="subscript"/>
+        </w:rPr>
+        <w:t>2</w:t>
+      </w:r>
+      <w:r>
+        <w:rPr>
+          <w:rFonts w:ascii="Liberation Serif" w:hAnsi="Liberation Serif" w:cs="Liberation Serif"/>
+          <w:color w:val="000000" w:themeColor="text1"/>
+        </w:rPr>
+        <w:t xml:space="preserve"> extraction for recovering rare earth elements and heavy metals from coal fly ash, ores, and batteries.</w:t>
       </w:r>
     </w:p>
     <w:p>
@@ -2219,15 +1868,23 @@
           <w:rFonts w:ascii="Liberation Serif" w:hAnsi="Liberation Serif" w:cs="Liberation Serif"/>
           <w:color w:val="000000" w:themeColor="text1"/>
         </w:rPr>
-        <w:t>Provided risk assessments and recommendations for process safety enhancements</w:t>
-      </w:r>
-      <w:r>
-        <w:rPr>
-          <w:rFonts w:ascii="Liberation Serif" w:eastAsia="Malgun Gothic" w:hAnsi="Liberation Serif" w:cs="Liberation Serif"/>
-          <w:color w:val="000000" w:themeColor="text1"/>
-          <w:lang w:eastAsia="ko-KR"/>
-        </w:rPr>
-        <w:t>.</w:t>
+        <w:t>Demonstrated industrial potential with recovery rates up to 97% for uranium and 90% for rare earth elements.</w:t>
+      </w:r>
+    </w:p>
+    <w:p>
+      <w:pPr>
+        <w:pStyle w:val="Heading4"/>
+        <w:rPr>
+          <w:rFonts w:ascii="Liberation Serif" w:hAnsi="Liberation Serif" w:cs="Liberation Serif"/>
+          <w:color w:val="000000" w:themeColor="text1"/>
+        </w:rPr>
+      </w:pPr>
+      <w:r>
+        <w:rPr>
+          <w:rFonts w:ascii="Liberation Serif" w:hAnsi="Liberation Serif" w:cs="Liberation Serif"/>
+          <w:color w:val="000000" w:themeColor="text1"/>
+        </w:rPr>
+        <w:t>Assessed the technology readiness level (TRL 4) and selectivity challenges for industrial implementation.</w:t>
       </w:r>
     </w:p>
     <w:p>
@@ -2242,25 +1899,21 @@
     <w:p>
       <w:pPr>
         <w:pStyle w:val="Heading2"/>
-        <w:rPr>
-          <w:rFonts w:ascii="Liberation Serif" w:hAnsi="Liberation Serif" w:cs="Liberation Serif"/>
-          <w:color w:val="000000" w:themeColor="text1"/>
-        </w:rPr>
-      </w:pPr>
-      <w:r>
-        <w:rPr>
-          <w:rFonts w:ascii="Liberation Serif" w:hAnsi="Liberation Serif" w:cs="Liberation Serif"/>
-          <w:color w:val="000000" w:themeColor="text1"/>
-        </w:rPr>
-        <w:t>Thermodynamic Analysis of a Biomass-fueled Combined Heat and Power Plant with a Fuel Drie</w:t>
-      </w:r>
-      <w:r>
-        <w:rPr>
-          <w:rFonts w:ascii="Liberation Serif" w:eastAsia="Malgun Gothic" w:hAnsi="Liberation Serif" w:cs="Liberation Serif"/>
-          <w:color w:val="000000" w:themeColor="text1"/>
-          <w:lang w:eastAsia="ko-KR"/>
-        </w:rPr>
-        <w:t>r</w:t>
+        <w:tabs>
+          <w:tab w:val="left" w:pos="4044"/>
+        </w:tabs>
+        <w:rPr>
+          <w:rFonts w:ascii="Liberation Serif" w:eastAsia="Malgun Gothic" w:hAnsi="Liberation Serif" w:cs="Liberation Serif"/>
+          <w:color w:val="000000" w:themeColor="text1"/>
+          <w:lang w:eastAsia="ko-KR"/>
+        </w:rPr>
+      </w:pPr>
+      <w:r>
+        <w:rPr>
+          <w:rFonts w:ascii="Liberation Serif" w:hAnsi="Liberation Serif" w:cs="Liberation Serif"/>
+          <w:color w:val="000000" w:themeColor="text1"/>
+        </w:rPr>
+        <w:t>Nickel-rich Electrodes for Li-ion Batteries</w:t>
       </w:r>
       <w:r>
         <w:rPr>
@@ -2293,7 +1946,29 @@
           <w:color w:val="000000" w:themeColor="text1"/>
         </w:rPr>
         <w:tab/>
-        <w:t>Oct. 2023</w:t>
+      </w:r>
+      <w:r>
+        <w:rPr>
+          <w:rFonts w:ascii="Liberation Serif" w:eastAsia="Malgun Gothic" w:hAnsi="Liberation Serif" w:cs="Liberation Serif"/>
+          <w:color w:val="000000" w:themeColor="text1"/>
+          <w:lang w:eastAsia="ko-KR"/>
+        </w:rPr>
+        <w:t>Dec.</w:t>
+      </w:r>
+      <w:r>
+        <w:rPr>
+          <w:rFonts w:ascii="Liberation Serif" w:hAnsi="Liberation Serif" w:cs="Liberation Serif"/>
+          <w:color w:val="000000" w:themeColor="text1"/>
+        </w:rPr>
+        <w:t xml:space="preserve"> </w:t>
+      </w:r>
+      <w:r>
+        <w:rPr>
+          <w:rFonts w:ascii="Liberation Serif" w:eastAsia="Malgun Gothic" w:hAnsi="Liberation Serif" w:cs="Liberation Serif"/>
+          <w:color w:val="000000" w:themeColor="text1"/>
+          <w:lang w:eastAsia="ko-KR"/>
+        </w:rPr>
+        <w:t>2023</w:t>
       </w:r>
     </w:p>
     <w:p>
@@ -2309,7 +1984,7 @@
           <w:rFonts w:ascii="Liberation Serif" w:hAnsi="Liberation Serif" w:cs="Liberation Serif"/>
           <w:color w:val="000000" w:themeColor="text1"/>
         </w:rPr>
-        <w:t>Thermodynamic analysis of the system components (compressors, turbines, heat exchangers, and a drier)</w:t>
+        <w:t>Reviewed Ni-rich electrodes for lithium-ion batteries, highlighting their structural configurations, degradation mechanisms, and commercial applications</w:t>
       </w:r>
       <w:r>
         <w:rPr>
@@ -2330,40 +2005,10 @@
       </w:pPr>
       <w:r>
         <w:rPr>
-          <w:rFonts w:ascii="Liberation Serif" w:eastAsia="Malgun Gothic" w:hAnsi="Liberation Serif" w:cs="Liberation Serif"/>
-          <w:color w:val="000000" w:themeColor="text1"/>
-          <w:lang w:eastAsia="ko-KR"/>
-        </w:rPr>
-        <w:t>Presented</w:t>
-      </w:r>
-      <w:r>
-        <w:rPr>
-          <w:rFonts w:ascii="Liberation Serif" w:eastAsia="Malgun Gothic" w:hAnsi="Liberation Serif" w:cs="Liberation Serif"/>
-          <w:color w:val="000000" w:themeColor="text1"/>
-          <w:lang w:eastAsia="ko-KR"/>
-        </w:rPr>
-        <w:t xml:space="preserve"> graphical results from p</w:t>
-      </w:r>
-      <w:r>
-        <w:rPr>
-          <w:rFonts w:ascii="Liberation Serif" w:hAnsi="Liberation Serif" w:cs="Liberation Serif"/>
-          <w:color w:val="000000" w:themeColor="text1"/>
-        </w:rPr>
-        <w:t xml:space="preserve">inch </w:t>
-      </w:r>
-      <w:r>
-        <w:rPr>
-          <w:rFonts w:ascii="Liberation Serif" w:hAnsi="Liberation Serif" w:cs="Liberation Serif"/>
-          <w:color w:val="000000" w:themeColor="text1"/>
-        </w:rPr>
-        <w:t xml:space="preserve">analysis </w:t>
-      </w:r>
-      <w:r>
-        <w:rPr>
-          <w:rFonts w:ascii="Liberation Serif" w:hAnsi="Liberation Serif" w:cs="Liberation Serif"/>
-          <w:color w:val="000000" w:themeColor="text1"/>
-        </w:rPr>
-        <w:t>and heat exchange calculations</w:t>
+          <w:rFonts w:ascii="Liberation Serif" w:hAnsi="Liberation Serif" w:cs="Liberation Serif"/>
+          <w:color w:val="000000" w:themeColor="text1"/>
+        </w:rPr>
+        <w:t>Identified performance limitations and degradation during cycling, and challenges in finding suitable electrolytes</w:t>
       </w:r>
       <w:r>
         <w:rPr>
@@ -2387,20 +2032,13 @@
           <w:rFonts w:ascii="Liberation Serif" w:hAnsi="Liberation Serif" w:cs="Liberation Serif"/>
           <w:color w:val="000000" w:themeColor="text1"/>
         </w:rPr>
-        <w:t xml:space="preserve">Economic analysis based on different scenarios varying electricity, fuel, and green certificate </w:t>
-      </w:r>
-      <w:r>
-        <w:rPr>
-          <w:rFonts w:ascii="Liberation Serif" w:eastAsia="Malgun Gothic" w:hAnsi="Liberation Serif" w:cs="Liberation Serif"/>
-          <w:color w:val="000000" w:themeColor="text1"/>
-          <w:lang w:eastAsia="ko-KR"/>
-        </w:rPr>
-        <w:t>prices</w:t>
-      </w:r>
-      <w:r>
-        <w:rPr>
-          <w:rFonts w:ascii="Liberation Serif" w:hAnsi="Liberation Serif" w:cs="Liberation Serif"/>
-          <w:color w:val="000000" w:themeColor="text1"/>
+        <w:t>Addressed the need to replace cobalt in existing electrodes and the overall impact on the commercial viability of Ni-rich materials</w:t>
+      </w:r>
+      <w:r>
+        <w:rPr>
+          <w:rFonts w:ascii="Liberation Serif" w:eastAsia="Malgun Gothic" w:hAnsi="Liberation Serif" w:cs="Liberation Serif"/>
+          <w:color w:val="000000" w:themeColor="text1"/>
+          <w:lang w:eastAsia="ko-KR"/>
         </w:rPr>
         <w:t>.</w:t>
       </w:r>
@@ -2427,46 +2065,98 @@
         <w:rPr>
           <w:rFonts w:ascii="Liberation Serif" w:hAnsi="Liberation Serif" w:cs="Liberation Serif"/>
           <w:color w:val="000000" w:themeColor="text1"/>
-          <w:lang w:eastAsia="ko-KR"/>
-        </w:rPr>
-        <w:t>Si</w:t>
-      </w:r>
-      <w:r>
-        <w:rPr>
-          <w:rFonts w:ascii="Liberation Serif" w:hAnsi="Liberation Serif" w:cs="Liberation Serif"/>
-          <w:color w:val="000000" w:themeColor="text1"/>
-        </w:rPr>
-        <w:t>mulation and Optimi</w:t>
-      </w:r>
-      <w:r>
-        <w:rPr>
-          <w:rFonts w:ascii="Liberation Serif" w:eastAsia="Malgun Gothic" w:hAnsi="Liberation Serif" w:cs="Liberation Serif"/>
-          <w:color w:val="000000" w:themeColor="text1"/>
-          <w:lang w:eastAsia="ko-KR"/>
-        </w:rPr>
-        <w:t>z</w:t>
-      </w:r>
-      <w:r>
-        <w:rPr>
-          <w:rFonts w:ascii="Liberation Serif" w:hAnsi="Liberation Serif" w:cs="Liberation Serif"/>
-          <w:color w:val="000000" w:themeColor="text1"/>
-        </w:rPr>
-        <w:t>ation of MDEA-based CO</w:t>
-      </w:r>
-      <w:r>
-        <w:rPr>
-          <w:rFonts w:ascii="Liberation Serif" w:hAnsi="Liberation Serif" w:cs="Liberation Serif"/>
-          <w:color w:val="000000" w:themeColor="text1"/>
-          <w:vertAlign w:val="subscript"/>
-        </w:rPr>
-        <w:t>2</w:t>
-      </w:r>
-      <w:r>
-        <w:rPr>
-          <w:rFonts w:ascii="Liberation Serif" w:hAnsi="Liberation Serif" w:cs="Liberation Serif"/>
-          <w:color w:val="000000" w:themeColor="text1"/>
-        </w:rPr>
-        <w:t xml:space="preserve"> Capture Process</w:t>
+        </w:rPr>
+        <w:t xml:space="preserve">Pressurized </w:t>
+      </w:r>
+      <w:r>
+        <w:rPr>
+          <w:rFonts w:ascii="Liberation Serif" w:eastAsia="Malgun Gothic" w:hAnsi="Liberation Serif" w:cs="Liberation Serif"/>
+          <w:color w:val="000000" w:themeColor="text1"/>
+          <w:lang w:eastAsia="ko-KR"/>
+        </w:rPr>
+        <w:t>P</w:t>
+      </w:r>
+      <w:r>
+        <w:rPr>
+          <w:rFonts w:ascii="Liberation Serif" w:hAnsi="Liberation Serif" w:cs="Liberation Serif"/>
+          <w:color w:val="000000" w:themeColor="text1"/>
+        </w:rPr>
+        <w:t xml:space="preserve">ilot-scale </w:t>
+      </w:r>
+      <w:r>
+        <w:rPr>
+          <w:rFonts w:ascii="Liberation Serif" w:eastAsia="Malgun Gothic" w:hAnsi="Liberation Serif" w:cs="Liberation Serif"/>
+          <w:color w:val="000000" w:themeColor="text1"/>
+          <w:lang w:eastAsia="ko-KR"/>
+        </w:rPr>
+        <w:t>F</w:t>
+      </w:r>
+      <w:r>
+        <w:rPr>
+          <w:rFonts w:ascii="Liberation Serif" w:hAnsi="Liberation Serif" w:cs="Liberation Serif"/>
+          <w:color w:val="000000" w:themeColor="text1"/>
+        </w:rPr>
+        <w:t xml:space="preserve">luidized </w:t>
+      </w:r>
+      <w:r>
+        <w:rPr>
+          <w:rFonts w:ascii="Liberation Serif" w:eastAsia="Malgun Gothic" w:hAnsi="Liberation Serif" w:cs="Liberation Serif"/>
+          <w:color w:val="000000" w:themeColor="text1"/>
+          <w:lang w:eastAsia="ko-KR"/>
+        </w:rPr>
+        <w:t>B</w:t>
+      </w:r>
+      <w:r>
+        <w:rPr>
+          <w:rFonts w:ascii="Liberation Serif" w:hAnsi="Liberation Serif" w:cs="Liberation Serif"/>
+          <w:color w:val="000000" w:themeColor="text1"/>
+        </w:rPr>
+        <w:t xml:space="preserve">ed </w:t>
+      </w:r>
+      <w:r>
+        <w:rPr>
+          <w:rFonts w:ascii="Liberation Serif" w:eastAsia="Malgun Gothic" w:hAnsi="Liberation Serif" w:cs="Liberation Serif"/>
+          <w:color w:val="000000" w:themeColor="text1"/>
+          <w:lang w:eastAsia="ko-KR"/>
+        </w:rPr>
+        <w:t>G</w:t>
+      </w:r>
+      <w:r>
+        <w:rPr>
+          <w:rFonts w:ascii="Liberation Serif" w:hAnsi="Liberation Serif" w:cs="Liberation Serif"/>
+          <w:color w:val="000000" w:themeColor="text1"/>
+        </w:rPr>
+        <w:t xml:space="preserve">asifier: A </w:t>
+      </w:r>
+      <w:r>
+        <w:rPr>
+          <w:rFonts w:ascii="Liberation Serif" w:eastAsia="Malgun Gothic" w:hAnsi="Liberation Serif" w:cs="Liberation Serif"/>
+          <w:color w:val="000000" w:themeColor="text1"/>
+          <w:lang w:eastAsia="ko-KR"/>
+        </w:rPr>
+        <w:t>R</w:t>
+      </w:r>
+      <w:r>
+        <w:rPr>
+          <w:rFonts w:ascii="Liberation Serif" w:hAnsi="Liberation Serif" w:cs="Liberation Serif"/>
+          <w:color w:val="000000" w:themeColor="text1"/>
+        </w:rPr>
+        <w:t xml:space="preserve">isk </w:t>
+      </w:r>
+      <w:r>
+        <w:rPr>
+          <w:rFonts w:ascii="Liberation Serif" w:eastAsia="Malgun Gothic" w:hAnsi="Liberation Serif" w:cs="Liberation Serif"/>
+          <w:color w:val="000000" w:themeColor="text1"/>
+          <w:lang w:eastAsia="ko-KR"/>
+        </w:rPr>
+        <w:t>A</w:t>
+      </w:r>
+      <w:r>
+        <w:rPr>
+          <w:rFonts w:ascii="Liberation Serif" w:hAnsi="Liberation Serif" w:cs="Liberation Serif"/>
+          <w:color w:val="000000" w:themeColor="text1"/>
+        </w:rPr>
+        <w:t>nalysis</w:t>
       </w:r>
       <w:r>
         <w:rPr>
@@ -2507,6 +2197,341 @@
           <w:color w:val="000000" w:themeColor="text1"/>
           <w:lang w:eastAsia="ko-KR"/>
         </w:rPr>
+        <w:t>Dec.</w:t>
+      </w:r>
+      <w:r>
+        <w:rPr>
+          <w:rFonts w:ascii="Liberation Serif" w:hAnsi="Liberation Serif" w:cs="Liberation Serif"/>
+          <w:color w:val="000000" w:themeColor="text1"/>
+        </w:rPr>
+        <w:t xml:space="preserve"> </w:t>
+      </w:r>
+      <w:r>
+        <w:rPr>
+          <w:rFonts w:ascii="Liberation Serif" w:eastAsia="Malgun Gothic" w:hAnsi="Liberation Serif" w:cs="Liberation Serif"/>
+          <w:color w:val="000000" w:themeColor="text1"/>
+          <w:lang w:eastAsia="ko-KR"/>
+        </w:rPr>
+        <w:t>2023</w:t>
+      </w:r>
+    </w:p>
+    <w:p>
+      <w:pPr>
+        <w:pStyle w:val="Heading4"/>
+        <w:rPr>
+          <w:rFonts w:ascii="Liberation Serif" w:hAnsi="Liberation Serif" w:cs="Liberation Serif"/>
+          <w:color w:val="000000" w:themeColor="text1"/>
+        </w:rPr>
+      </w:pPr>
+      <w:r>
+        <w:rPr>
+          <w:rFonts w:ascii="Liberation Serif" w:hAnsi="Liberation Serif" w:cs="Liberation Serif"/>
+          <w:color w:val="000000" w:themeColor="text1"/>
+        </w:rPr>
+        <w:t>Conducted a Preliminary Hazard Analysis (PHA) and What-if analysis on an existing gasification plant at KTH.</w:t>
+      </w:r>
+    </w:p>
+    <w:p>
+      <w:pPr>
+        <w:pStyle w:val="Heading4"/>
+        <w:rPr>
+          <w:rFonts w:ascii="Liberation Serif" w:hAnsi="Liberation Serif" w:cs="Liberation Serif"/>
+          <w:color w:val="000000" w:themeColor="text1"/>
+        </w:rPr>
+      </w:pPr>
+      <w:r>
+        <w:rPr>
+          <w:rFonts w:ascii="Liberation Serif" w:hAnsi="Liberation Serif" w:cs="Liberation Serif"/>
+          <w:color w:val="000000" w:themeColor="text1"/>
+        </w:rPr>
+        <w:t>Provided risk assessments and recommendations for process safety enhancements</w:t>
+      </w:r>
+      <w:r>
+        <w:rPr>
+          <w:rFonts w:ascii="Liberation Serif" w:eastAsia="Malgun Gothic" w:hAnsi="Liberation Serif" w:cs="Liberation Serif"/>
+          <w:color w:val="000000" w:themeColor="text1"/>
+          <w:lang w:eastAsia="ko-KR"/>
+        </w:rPr>
+        <w:t>.</w:t>
+      </w:r>
+    </w:p>
+    <w:p>
+      <w:pPr>
+        <w:pStyle w:val="Heading5"/>
+        <w:rPr>
+          <w:rFonts w:ascii="Liberation Serif" w:hAnsi="Liberation Serif" w:cs="Liberation Serif"/>
+          <w:color w:val="000000" w:themeColor="text1"/>
+        </w:rPr>
+      </w:pPr>
+    </w:p>
+    <w:p>
+      <w:pPr>
+        <w:pStyle w:val="Heading2"/>
+        <w:rPr>
+          <w:rFonts w:ascii="Liberation Serif" w:hAnsi="Liberation Serif" w:cs="Liberation Serif"/>
+          <w:color w:val="000000" w:themeColor="text1"/>
+        </w:rPr>
+      </w:pPr>
+      <w:r>
+        <w:rPr>
+          <w:rFonts w:ascii="Liberation Serif" w:hAnsi="Liberation Serif" w:cs="Liberation Serif"/>
+          <w:color w:val="000000" w:themeColor="text1"/>
+        </w:rPr>
+        <w:t>Thermodynamic Analysis of a Biomass-fueled Combined Heat and Power Plant with a Fuel Drie</w:t>
+      </w:r>
+      <w:r>
+        <w:rPr>
+          <w:rFonts w:ascii="Liberation Serif" w:eastAsia="Malgun Gothic" w:hAnsi="Liberation Serif" w:cs="Liberation Serif"/>
+          <w:color w:val="000000" w:themeColor="text1"/>
+          <w:lang w:eastAsia="ko-KR"/>
+        </w:rPr>
+        <w:t>r</w:t>
+      </w:r>
+      <w:r>
+        <w:rPr>
+          <w:rFonts w:ascii="Liberation Serif" w:eastAsia="Malgun Gothic" w:hAnsi="Liberation Serif" w:cs="Liberation Serif"/>
+          <w:color w:val="000000" w:themeColor="text1"/>
+          <w:lang w:eastAsia="ko-KR"/>
+        </w:rPr>
+        <w:t xml:space="preserve"> (</w:t>
+      </w:r>
+      <w:hyperlink r:id="rId19" w:history="1">
+        <w:r>
+          <w:rPr>
+            <w:rStyle w:val="Hyperlink"/>
+            <w:rFonts w:ascii="Liberation Serif" w:hAnsi="Liberation Serif" w:cs="Liberation Serif"/>
+          </w:rPr>
+          <w:t>link</w:t>
+        </w:r>
+      </w:hyperlink>
+      <w:r>
+        <w:rPr>
+          <w:rFonts w:ascii="Liberation Serif" w:eastAsia="Malgun Gothic" w:hAnsi="Liberation Serif" w:cs="Liberation Serif"/>
+          <w:color w:val="000000" w:themeColor="text1"/>
+          <w:lang w:eastAsia="ko-KR"/>
+        </w:rPr>
+        <w:t>)</w:t>
+      </w:r>
+      <w:r>
+        <w:rPr>
+          <w:rFonts w:ascii="Liberation Serif" w:hAnsi="Liberation Serif" w:cs="Liberation Serif"/>
+          <w:color w:val="000000" w:themeColor="text1"/>
+        </w:rPr>
+        <w:tab/>
+        <w:t>Oct. 2023</w:t>
+      </w:r>
+    </w:p>
+    <w:p>
+      <w:pPr>
+        <w:pStyle w:val="Heading4"/>
+        <w:rPr>
+          <w:rFonts w:ascii="Liberation Serif" w:hAnsi="Liberation Serif" w:cs="Liberation Serif"/>
+          <w:color w:val="000000" w:themeColor="text1"/>
+        </w:rPr>
+      </w:pPr>
+      <w:r>
+        <w:rPr>
+          <w:rFonts w:ascii="Liberation Serif" w:hAnsi="Liberation Serif" w:cs="Liberation Serif"/>
+          <w:color w:val="000000" w:themeColor="text1"/>
+        </w:rPr>
+        <w:t>Thermodynamic analysis of the system components (compressors, turbines, heat exchangers, and a drier)</w:t>
+      </w:r>
+      <w:r>
+        <w:rPr>
+          <w:rFonts w:ascii="Liberation Serif" w:eastAsia="Malgun Gothic" w:hAnsi="Liberation Serif" w:cs="Liberation Serif"/>
+          <w:color w:val="000000" w:themeColor="text1"/>
+          <w:lang w:eastAsia="ko-KR"/>
+        </w:rPr>
+        <w:t>.</w:t>
+      </w:r>
+    </w:p>
+    <w:p>
+      <w:pPr>
+        <w:pStyle w:val="Heading4"/>
+        <w:rPr>
+          <w:rFonts w:ascii="Liberation Serif" w:hAnsi="Liberation Serif" w:cs="Liberation Serif"/>
+          <w:color w:val="000000" w:themeColor="text1"/>
+        </w:rPr>
+      </w:pPr>
+      <w:r>
+        <w:rPr>
+          <w:rFonts w:ascii="Liberation Serif" w:eastAsia="Malgun Gothic" w:hAnsi="Liberation Serif" w:cs="Liberation Serif"/>
+          <w:color w:val="000000" w:themeColor="text1"/>
+          <w:lang w:eastAsia="ko-KR"/>
+        </w:rPr>
+        <w:t>Presented</w:t>
+      </w:r>
+      <w:r>
+        <w:rPr>
+          <w:rFonts w:ascii="Liberation Serif" w:eastAsia="Malgun Gothic" w:hAnsi="Liberation Serif" w:cs="Liberation Serif"/>
+          <w:color w:val="000000" w:themeColor="text1"/>
+          <w:lang w:eastAsia="ko-KR"/>
+        </w:rPr>
+        <w:t xml:space="preserve"> graphical results from p</w:t>
+      </w:r>
+      <w:r>
+        <w:rPr>
+          <w:rFonts w:ascii="Liberation Serif" w:hAnsi="Liberation Serif" w:cs="Liberation Serif"/>
+          <w:color w:val="000000" w:themeColor="text1"/>
+        </w:rPr>
+        <w:t xml:space="preserve">inch </w:t>
+      </w:r>
+      <w:r>
+        <w:rPr>
+          <w:rFonts w:ascii="Liberation Serif" w:hAnsi="Liberation Serif" w:cs="Liberation Serif"/>
+          <w:color w:val="000000" w:themeColor="text1"/>
+        </w:rPr>
+        <w:t xml:space="preserve">analysis </w:t>
+      </w:r>
+      <w:r>
+        <w:rPr>
+          <w:rFonts w:ascii="Liberation Serif" w:hAnsi="Liberation Serif" w:cs="Liberation Serif"/>
+          <w:color w:val="000000" w:themeColor="text1"/>
+        </w:rPr>
+        <w:t>and heat exchange calculations</w:t>
+      </w:r>
+      <w:r>
+        <w:rPr>
+          <w:rFonts w:ascii="Liberation Serif" w:eastAsia="Malgun Gothic" w:hAnsi="Liberation Serif" w:cs="Liberation Serif"/>
+          <w:color w:val="000000" w:themeColor="text1"/>
+          <w:lang w:eastAsia="ko-KR"/>
+        </w:rPr>
+        <w:t>.</w:t>
+      </w:r>
+    </w:p>
+    <w:p>
+      <w:pPr>
+        <w:pStyle w:val="Heading4"/>
+        <w:rPr>
+          <w:rFonts w:ascii="Liberation Serif" w:hAnsi="Liberation Serif" w:cs="Liberation Serif"/>
+          <w:color w:val="000000" w:themeColor="text1"/>
+        </w:rPr>
+      </w:pPr>
+      <w:r>
+        <w:rPr>
+          <w:rFonts w:ascii="Liberation Serif" w:hAnsi="Liberation Serif" w:cs="Liberation Serif"/>
+          <w:color w:val="000000" w:themeColor="text1"/>
+        </w:rPr>
+        <w:t xml:space="preserve">Economic analysis based on different scenarios varying electricity, fuel, and green certificate </w:t>
+      </w:r>
+      <w:r>
+        <w:rPr>
+          <w:rFonts w:ascii="Liberation Serif" w:eastAsia="Malgun Gothic" w:hAnsi="Liberation Serif" w:cs="Liberation Serif"/>
+          <w:color w:val="000000" w:themeColor="text1"/>
+          <w:lang w:eastAsia="ko-KR"/>
+        </w:rPr>
+        <w:t>prices</w:t>
+      </w:r>
+      <w:r>
+        <w:rPr>
+          <w:rFonts w:ascii="Liberation Serif" w:hAnsi="Liberation Serif" w:cs="Liberation Serif"/>
+          <w:color w:val="000000" w:themeColor="text1"/>
+        </w:rPr>
+        <w:t>.</w:t>
+      </w:r>
+    </w:p>
+    <w:p>
+      <w:pPr>
+        <w:pStyle w:val="Heading5"/>
+        <w:rPr>
+          <w:rFonts w:ascii="Liberation Serif" w:hAnsi="Liberation Serif" w:cs="Liberation Serif"/>
+          <w:color w:val="000000" w:themeColor="text1"/>
+        </w:rPr>
+      </w:pPr>
+    </w:p>
+    <w:p>
+      <w:pPr>
+        <w:pStyle w:val="Heading2"/>
+        <w:rPr>
+          <w:rFonts w:ascii="Liberation Serif" w:eastAsia="Malgun Gothic" w:hAnsi="Liberation Serif" w:cs="Liberation Serif"/>
+          <w:color w:val="000000" w:themeColor="text1"/>
+          <w:lang w:eastAsia="ko-KR"/>
+        </w:rPr>
+      </w:pPr>
+      <w:r>
+        <w:rPr>
+          <w:rFonts w:ascii="Liberation Serif" w:hAnsi="Liberation Serif" w:cs="Liberation Serif"/>
+          <w:color w:val="000000" w:themeColor="text1"/>
+          <w:lang w:eastAsia="ko-KR"/>
+        </w:rPr>
+        <w:t>Si</w:t>
+      </w:r>
+      <w:r>
+        <w:rPr>
+          <w:rFonts w:ascii="Liberation Serif" w:hAnsi="Liberation Serif" w:cs="Liberation Serif"/>
+          <w:color w:val="000000" w:themeColor="text1"/>
+        </w:rPr>
+        <w:t>mulation and Optimi</w:t>
+      </w:r>
+      <w:r>
+        <w:rPr>
+          <w:rFonts w:ascii="Liberation Serif" w:eastAsia="Malgun Gothic" w:hAnsi="Liberation Serif" w:cs="Liberation Serif"/>
+          <w:color w:val="000000" w:themeColor="text1"/>
+          <w:lang w:eastAsia="ko-KR"/>
+        </w:rPr>
+        <w:t>z</w:t>
+      </w:r>
+      <w:r>
+        <w:rPr>
+          <w:rFonts w:ascii="Liberation Serif" w:hAnsi="Liberation Serif" w:cs="Liberation Serif"/>
+          <w:color w:val="000000" w:themeColor="text1"/>
+        </w:rPr>
+        <w:t>ation of MDEA-based CO</w:t>
+      </w:r>
+      <w:r>
+        <w:rPr>
+          <w:rFonts w:ascii="Liberation Serif" w:hAnsi="Liberation Serif" w:cs="Liberation Serif"/>
+          <w:color w:val="000000" w:themeColor="text1"/>
+          <w:vertAlign w:val="subscript"/>
+        </w:rPr>
+        <w:t>2</w:t>
+      </w:r>
+      <w:r>
+        <w:rPr>
+          <w:rFonts w:ascii="Liberation Serif" w:hAnsi="Liberation Serif" w:cs="Liberation Serif"/>
+          <w:color w:val="000000" w:themeColor="text1"/>
+        </w:rPr>
+        <w:t xml:space="preserve"> Capture Process</w:t>
+      </w:r>
+      <w:r>
+        <w:rPr>
+          <w:rFonts w:ascii="Liberation Serif" w:eastAsia="Malgun Gothic" w:hAnsi="Liberation Serif" w:cs="Liberation Serif"/>
+          <w:color w:val="000000" w:themeColor="text1"/>
+          <w:lang w:eastAsia="ko-KR"/>
+        </w:rPr>
+        <w:t xml:space="preserve"> (</w:t>
+      </w:r>
+      <w:hyperlink r:id="rId20" w:history="1">
+        <w:r>
+          <w:rPr>
+            <w:rStyle w:val="Hyperlink"/>
+            <w:rFonts w:ascii="Liberation Serif" w:hAnsi="Liberation Serif" w:cs="Liberation Serif"/>
+            <w:lang w:eastAsia="ko-KR"/>
+          </w:rPr>
+          <w:t>link</w:t>
+        </w:r>
+      </w:hyperlink>
+      <w:r>
+        <w:rPr>
+          <w:rFonts w:ascii="Liberation Serif" w:eastAsia="Malgun Gothic" w:hAnsi="Liberation Serif" w:cs="Liberation Serif"/>
+          <w:color w:val="000000" w:themeColor="text1"/>
+          <w:lang w:eastAsia="ko-KR"/>
+        </w:rPr>
+        <w:t>)</w:t>
+      </w:r>
+      <w:r>
+        <w:rPr>
+          <w:rFonts w:ascii="Liberation Serif" w:hAnsi="Liberation Serif" w:cs="Liberation Serif"/>
+          <w:color w:val="000000" w:themeColor="text1"/>
+        </w:rPr>
+        <w:tab/>
+      </w:r>
+      <w:r>
+        <w:rPr>
+          <w:rFonts w:ascii="Liberation Serif" w:eastAsia="Malgun Gothic" w:hAnsi="Liberation Serif" w:cs="Liberation Serif"/>
+          <w:color w:val="000000" w:themeColor="text1"/>
+          <w:lang w:eastAsia="ko-KR"/>
+        </w:rPr>
         <w:t>Jun</w:t>
       </w:r>
       <w:r>
@@ -2606,7 +2631,7 @@
         </w:rPr>
         <w:t xml:space="preserve"> (</w:t>
       </w:r>
-      <w:hyperlink r:id="rId19" w:history="1">
+      <w:hyperlink r:id="rId21" w:history="1">
         <w:r>
           <w:rPr>
             <w:rStyle w:val="Hyperlink"/>
@@ -2839,7 +2864,7 @@
         </w:rPr>
         <w:t xml:space="preserve"> (</w:t>
       </w:r>
-      <w:hyperlink r:id="rId20" w:history="1">
+      <w:hyperlink r:id="rId22" w:history="1">
         <w:r>
           <w:rPr>
             <w:rStyle w:val="Hyperlink"/>
@@ -3080,7 +3105,7 @@
         </w:rPr>
         <w:t xml:space="preserve"> (</w:t>
       </w:r>
-      <w:hyperlink r:id="rId21" w:history="1">
+      <w:hyperlink r:id="rId23" w:history="1">
         <w:r>
           <w:rPr>
             <w:rStyle w:val="Hyperlink"/>
@@ -3566,7 +3591,7 @@
 </file>
 
 <file path=word/endnotes.xml><?xml version="1.0" encoding="utf-8"?>
-<w:endnotes xmlns:wpc="http://schemas.microsoft.com/office/word/2010/wordprocessingCanvas" xmlns:cx="http://schemas.microsoft.com/office/drawing/2014/chartex" xmlns:cx1="http://schemas.microsoft.com/office/drawing/2015/9/8/chartex" xmlns:cx2="http://schemas.microsoft.com/office/drawing/2015/10/21/chartex" xmlns:cx3="http://schemas.microsoft.com/office/drawing/2016/5/9/chartex" xmlns:cx4="http://schemas.microsoft.com/office/drawing/2016/5/10/chartex" xmlns:cx5="http://schemas.microsoft.com/office/drawing/2016/5/11/chartex" xmlns:cx6="http://schemas.microsoft.com/office/drawing/2016/5/12/chartex" xmlns:cx7="http://schemas.microsoft.com/office/drawing/2016/5/13/chartex" xmlns:cx8="http://schemas.microsoft.com/office/drawing/2016/5/14/chartex" xmlns:mc="http://schemas.openxmlformats.org/markup-compatibility/2006" xmlns:aink="http://schemas.microsoft.com/office/drawing/2016/ink" xmlns:am3d="http://schemas.microsoft.com/office/drawing/2017/model3d" xmlns:o="urn:schemas-microsoft-com:office:office" xmlns:oel="http://schemas.microsoft.com/office/2019/extlst" xmlns:r="http://schemas.openxmlformats.org/officeDocument/2006/relationships" xmlns:m="http://schemas.openxmlformats.org/officeDocument/2006/math" xmlns:v="urn:schemas-microsoft-com:vml" xmlns:wp14="http://schemas.microsoft.com/office/word/2010/wordprocessingDrawing" xmlns:wp="http://schemas.openxmlformats.org/drawingml/2006/wordprocessingDrawing" xmlns:w10="urn:schemas-microsoft-com:office:word" xmlns:w="http://schemas.openxmlformats.org/wordprocessingml/2006/main" xmlns:w14="http://schemas.microsoft.com/office/word/2010/wordml" xmlns:w15="http://schemas.microsoft.com/office/word/2012/wordml" xmlns:w16cex="http://schemas.microsoft.com/office/word/2018/wordml/cex" xmlns:w16cid="http://schemas.microsoft.com/office/word/2016/wordml/cid" xmlns:w16="http://schemas.microsoft.com/office/word/2018/wordml" xmlns:w16sdtdh="http://schemas.microsoft.com/office/word/2020/wordml/sdtdatahash" xmlns:w16se="http://schemas.microsoft.com/office/word/2015/wordml/symex" xmlns:wpg="http://schemas.microsoft.com/office/word/2010/wordprocessingGroup" xmlns:wpi="http://schemas.microsoft.com/office/word/2010/wordprocessingInk" xmlns:wne="http://schemas.microsoft.com/office/word/2006/wordml" xmlns:wps="http://schemas.microsoft.com/office/word/2010/wordprocessingShape" mc:Ignorable="w14 w15 w16se w16cid w16 w16cex w16sdtdh wp14">
+<w:endnotes xmlns:wpc="http://schemas.microsoft.com/office/word/2010/wordprocessingCanvas" xmlns:cx="http://schemas.microsoft.com/office/drawing/2014/chartex" xmlns:cx1="http://schemas.microsoft.com/office/drawing/2015/9/8/chartex" xmlns:cx2="http://schemas.microsoft.com/office/drawing/2015/10/21/chartex" xmlns:cx3="http://schemas.microsoft.com/office/drawing/2016/5/9/chartex" xmlns:cx4="http://schemas.microsoft.com/office/drawing/2016/5/10/chartex" xmlns:cx5="http://schemas.microsoft.com/office/drawing/2016/5/11/chartex" xmlns:cx6="http://schemas.microsoft.com/office/drawing/2016/5/12/chartex" xmlns:cx7="http://schemas.microsoft.com/office/drawing/2016/5/13/chartex" xmlns:cx8="http://schemas.microsoft.com/office/drawing/2016/5/14/chartex" xmlns:mc="http://schemas.openxmlformats.org/markup-compatibility/2006" xmlns:aink="http://schemas.microsoft.com/office/drawing/2016/ink" xmlns:am3d="http://schemas.microsoft.com/office/drawing/2017/model3d" xmlns:o="urn:schemas-microsoft-com:office:office" xmlns:oel="http://schemas.microsoft.com/office/2019/extlst" xmlns:r="http://schemas.openxmlformats.org/officeDocument/2006/relationships" xmlns:m="http://schemas.openxmlformats.org/officeDocument/2006/math" xmlns:v="urn:schemas-microsoft-com:vml" xmlns:wp14="http://schemas.microsoft.com/office/word/2010/wordprocessingDrawing" xmlns:wp="http://schemas.openxmlformats.org/drawingml/2006/wordprocessingDrawing" xmlns:w10="urn:schemas-microsoft-com:office:word" xmlns:w="http://schemas.openxmlformats.org/wordprocessingml/2006/main" xmlns:w14="http://schemas.microsoft.com/office/word/2010/wordml" xmlns:w15="http://schemas.microsoft.com/office/word/2012/wordml" xmlns:w16cex="http://schemas.microsoft.com/office/word/2018/wordml/cex" xmlns:w16cid="http://schemas.microsoft.com/office/word/2016/wordml/cid" xmlns:w16="http://schemas.microsoft.com/office/word/2018/wordml" xmlns:w16du="http://schemas.microsoft.com/office/word/2023/wordml/word16du" xmlns:w16sdtdh="http://schemas.microsoft.com/office/word/2020/wordml/sdtdatahash" xmlns:w16sdtfl="http://schemas.microsoft.com/office/word/2024/wordml/sdtformatlock" xmlns:w16se="http://schemas.microsoft.com/office/word/2015/wordml/symex" xmlns:wpg="http://schemas.microsoft.com/office/word/2010/wordprocessingGroup" xmlns:wpi="http://schemas.microsoft.com/office/word/2010/wordprocessingInk" xmlns:wne="http://schemas.microsoft.com/office/word/2006/wordml" xmlns:wps="http://schemas.microsoft.com/office/word/2010/wordprocessingShape" mc:Ignorable="w14 w15 w16se w16cid w16 w16cex w16sdtdh w16sdtfl w16du wp14">
   <w:endnote w:type="separator" w:id="-1">
     <w:p>
       <w:r>
@@ -3588,7 +3613,7 @@
 </file>
 
 <file path=word/footnotes.xml><?xml version="1.0" encoding="utf-8"?>
-<w:footnotes xmlns:wpc="http://schemas.microsoft.com/office/word/2010/wordprocessingCanvas" xmlns:cx="http://schemas.microsoft.com/office/drawing/2014/chartex" xmlns:cx1="http://schemas.microsoft.com/office/drawing/2015/9/8/chartex" xmlns:cx2="http://schemas.microsoft.com/office/drawing/2015/10/21/chartex" xmlns:cx3="http://schemas.microsoft.com/office/drawing/2016/5/9/chartex" xmlns:cx4="http://schemas.microsoft.com/office/drawing/2016/5/10/chartex" xmlns:cx5="http://schemas.microsoft.com/office/drawing/2016/5/11/chartex" xmlns:cx6="http://schemas.microsoft.com/office/drawing/2016/5/12/chartex" xmlns:cx7="http://schemas.microsoft.com/office/drawing/2016/5/13/chartex" xmlns:cx8="http://schemas.microsoft.com/office/drawing/2016/5/14/chartex" xmlns:mc="http://schemas.openxmlformats.org/markup-compatibility/2006" xmlns:aink="http://schemas.microsoft.com/office/drawing/2016/ink" xmlns:am3d="http://schemas.microsoft.com/office/drawing/2017/model3d" xmlns:o="urn:schemas-microsoft-com:office:office" xmlns:oel="http://schemas.microsoft.com/office/2019/extlst" xmlns:r="http://schemas.openxmlformats.org/officeDocument/2006/relationships" xmlns:m="http://schemas.openxmlformats.org/officeDocument/2006/math" xmlns:v="urn:schemas-microsoft-com:vml" xmlns:wp14="http://schemas.microsoft.com/office/word/2010/wordprocessingDrawing" xmlns:wp="http://schemas.openxmlformats.org/drawingml/2006/wordprocessingDrawing" xmlns:w10="urn:schemas-microsoft-com:office:word" xmlns:w="http://schemas.openxmlformats.org/wordprocessingml/2006/main" xmlns:w14="http://schemas.microsoft.com/office/word/2010/wordml" xmlns:w15="http://schemas.microsoft.com/office/word/2012/wordml" xmlns:w16cex="http://schemas.microsoft.com/office/word/2018/wordml/cex" xmlns:w16cid="http://schemas.microsoft.com/office/word/2016/wordml/cid" xmlns:w16="http://schemas.microsoft.com/office/word/2018/wordml" xmlns:w16sdtdh="http://schemas.microsoft.com/office/word/2020/wordml/sdtdatahash" xmlns:w16se="http://schemas.microsoft.com/office/word/2015/wordml/symex" xmlns:wpg="http://schemas.microsoft.com/office/word/2010/wordprocessingGroup" xmlns:wpi="http://schemas.microsoft.com/office/word/2010/wordprocessingInk" xmlns:wne="http://schemas.microsoft.com/office/word/2006/wordml" xmlns:wps="http://schemas.microsoft.com/office/word/2010/wordprocessingShape" mc:Ignorable="w14 w15 w16se w16cid w16 w16cex w16sdtdh wp14">
+<w:footnotes xmlns:wpc="http://schemas.microsoft.com/office/word/2010/wordprocessingCanvas" xmlns:cx="http://schemas.microsoft.com/office/drawing/2014/chartex" xmlns:cx1="http://schemas.microsoft.com/office/drawing/2015/9/8/chartex" xmlns:cx2="http://schemas.microsoft.com/office/drawing/2015/10/21/chartex" xmlns:cx3="http://schemas.microsoft.com/office/drawing/2016/5/9/chartex" xmlns:cx4="http://schemas.microsoft.com/office/drawing/2016/5/10/chartex" xmlns:cx5="http://schemas.microsoft.com/office/drawing/2016/5/11/chartex" xmlns:cx6="http://schemas.microsoft.com/office/drawing/2016/5/12/chartex" xmlns:cx7="http://schemas.microsoft.com/office/drawing/2016/5/13/chartex" xmlns:cx8="http://schemas.microsoft.com/office/drawing/2016/5/14/chartex" xmlns:mc="http://schemas.openxmlformats.org/markup-compatibility/2006" xmlns:aink="http://schemas.microsoft.com/office/drawing/2016/ink" xmlns:am3d="http://schemas.microsoft.com/office/drawing/2017/model3d" xmlns:o="urn:schemas-microsoft-com:office:office" xmlns:oel="http://schemas.microsoft.com/office/2019/extlst" xmlns:r="http://schemas.openxmlformats.org/officeDocument/2006/relationships" xmlns:m="http://schemas.openxmlformats.org/officeDocument/2006/math" xmlns:v="urn:schemas-microsoft-com:vml" xmlns:wp14="http://schemas.microsoft.com/office/word/2010/wordprocessingDrawing" xmlns:wp="http://schemas.openxmlformats.org/drawingml/2006/wordprocessingDrawing" xmlns:w10="urn:schemas-microsoft-com:office:word" xmlns:w="http://schemas.openxmlformats.org/wordprocessingml/2006/main" xmlns:w14="http://schemas.microsoft.com/office/word/2010/wordml" xmlns:w15="http://schemas.microsoft.com/office/word/2012/wordml" xmlns:w16cex="http://schemas.microsoft.com/office/word/2018/wordml/cex" xmlns:w16cid="http://schemas.microsoft.com/office/word/2016/wordml/cid" xmlns:w16="http://schemas.microsoft.com/office/word/2018/wordml" xmlns:w16du="http://schemas.microsoft.com/office/word/2023/wordml/word16du" xmlns:w16sdtdh="http://schemas.microsoft.com/office/word/2020/wordml/sdtdatahash" xmlns:w16sdtfl="http://schemas.microsoft.com/office/word/2024/wordml/sdtformatlock" xmlns:w16se="http://schemas.microsoft.com/office/word/2015/wordml/symex" xmlns:wpg="http://schemas.microsoft.com/office/word/2010/wordprocessingGroup" xmlns:wpi="http://schemas.microsoft.com/office/word/2010/wordprocessingInk" xmlns:wne="http://schemas.microsoft.com/office/word/2006/wordml" xmlns:wps="http://schemas.microsoft.com/office/word/2010/wordprocessingShape" mc:Ignorable="w14 w15 w16se w16cid w16 w16cex w16sdtdh w16sdtfl w16du wp14">
   <w:footnote w:type="separator" w:id="-1">
     <w:p>
       <w:r>
@@ -3610,7 +3635,7 @@
 </file>
 
 <file path=word/numbering.xml><?xml version="1.0" encoding="utf-8"?>
-<w:numbering xmlns:wpc="http://schemas.microsoft.com/office/word/2010/wordprocessingCanvas" xmlns:cx="http://schemas.microsoft.com/office/drawing/2014/chartex" xmlns:cx1="http://schemas.microsoft.com/office/drawing/2015/9/8/chartex" xmlns:cx2="http://schemas.microsoft.com/office/drawing/2015/10/21/chartex" xmlns:cx3="http://schemas.microsoft.com/office/drawing/2016/5/9/chartex" xmlns:cx4="http://schemas.microsoft.com/office/drawing/2016/5/10/chartex" xmlns:cx5="http://schemas.microsoft.com/office/drawing/2016/5/11/chartex" xmlns:cx6="http://schemas.microsoft.com/office/drawing/2016/5/12/chartex" xmlns:cx7="http://schemas.microsoft.com/office/drawing/2016/5/13/chartex" xmlns:cx8="http://schemas.microsoft.com/office/drawing/2016/5/14/chartex" xmlns:mc="http://schemas.openxmlformats.org/markup-compatibility/2006" xmlns:aink="http://schemas.microsoft.com/office/drawing/2016/ink" xmlns:am3d="http://schemas.microsoft.com/office/drawing/2017/model3d" xmlns:o="urn:schemas-microsoft-com:office:office" xmlns:oel="http://schemas.microsoft.com/office/2019/extlst" xmlns:r="http://schemas.openxmlformats.org/officeDocument/2006/relationships" xmlns:m="http://schemas.openxmlformats.org/officeDocument/2006/math" xmlns:v="urn:schemas-microsoft-com:vml" xmlns:wp14="http://schemas.microsoft.com/office/word/2010/wordprocessingDrawing" xmlns:wp="http://schemas.openxmlformats.org/drawingml/2006/wordprocessingDrawing" xmlns:w10="urn:schemas-microsoft-com:office:word" xmlns:w="http://schemas.openxmlformats.org/wordprocessingml/2006/main" xmlns:w14="http://schemas.microsoft.com/office/word/2010/wordml" xmlns:w15="http://schemas.microsoft.com/office/word/2012/wordml" xmlns:w16cex="http://schemas.microsoft.com/office/word/2018/wordml/cex" xmlns:w16cid="http://schemas.microsoft.com/office/word/2016/wordml/cid" xmlns:w16="http://schemas.microsoft.com/office/word/2018/wordml" xmlns:w16sdtdh="http://schemas.microsoft.com/office/word/2020/wordml/sdtdatahash" xmlns:w16se="http://schemas.microsoft.com/office/word/2015/wordml/symex" xmlns:wpg="http://schemas.microsoft.com/office/word/2010/wordprocessingGroup" xmlns:wpi="http://schemas.microsoft.com/office/word/2010/wordprocessingInk" xmlns:wne="http://schemas.microsoft.com/office/word/2006/wordml" xmlns:wps="http://schemas.microsoft.com/office/word/2010/wordprocessingShape" mc:Ignorable="w14 w15 w16se w16cid w16 w16cex w16sdtdh wp14">
+<w:numbering xmlns:wpc="http://schemas.microsoft.com/office/word/2010/wordprocessingCanvas" xmlns:cx="http://schemas.microsoft.com/office/drawing/2014/chartex" xmlns:cx1="http://schemas.microsoft.com/office/drawing/2015/9/8/chartex" xmlns:cx2="http://schemas.microsoft.com/office/drawing/2015/10/21/chartex" xmlns:cx3="http://schemas.microsoft.com/office/drawing/2016/5/9/chartex" xmlns:cx4="http://schemas.microsoft.com/office/drawing/2016/5/10/chartex" xmlns:cx5="http://schemas.microsoft.com/office/drawing/2016/5/11/chartex" xmlns:cx6="http://schemas.microsoft.com/office/drawing/2016/5/12/chartex" xmlns:cx7="http://schemas.microsoft.com/office/drawing/2016/5/13/chartex" xmlns:cx8="http://schemas.microsoft.com/office/drawing/2016/5/14/chartex" xmlns:mc="http://schemas.openxmlformats.org/markup-compatibility/2006" xmlns:aink="http://schemas.microsoft.com/office/drawing/2016/ink" xmlns:am3d="http://schemas.microsoft.com/office/drawing/2017/model3d" xmlns:o="urn:schemas-microsoft-com:office:office" xmlns:oel="http://schemas.microsoft.com/office/2019/extlst" xmlns:r="http://schemas.openxmlformats.org/officeDocument/2006/relationships" xmlns:m="http://schemas.openxmlformats.org/officeDocument/2006/math" xmlns:v="urn:schemas-microsoft-com:vml" xmlns:wp14="http://schemas.microsoft.com/office/word/2010/wordprocessingDrawing" xmlns:wp="http://schemas.openxmlformats.org/drawingml/2006/wordprocessingDrawing" xmlns:w10="urn:schemas-microsoft-com:office:word" xmlns:w="http://schemas.openxmlformats.org/wordprocessingml/2006/main" xmlns:w14="http://schemas.microsoft.com/office/word/2010/wordml" xmlns:w15="http://schemas.microsoft.com/office/word/2012/wordml" xmlns:w16cex="http://schemas.microsoft.com/office/word/2018/wordml/cex" xmlns:w16cid="http://schemas.microsoft.com/office/word/2016/wordml/cid" xmlns:w16="http://schemas.microsoft.com/office/word/2018/wordml" xmlns:w16du="http://schemas.microsoft.com/office/word/2023/wordml/word16du" xmlns:w16sdtdh="http://schemas.microsoft.com/office/word/2020/wordml/sdtdatahash" xmlns:w16sdtfl="http://schemas.microsoft.com/office/word/2024/wordml/sdtformatlock" xmlns:w16se="http://schemas.microsoft.com/office/word/2015/wordml/symex" xmlns:wpg="http://schemas.microsoft.com/office/word/2010/wordprocessingGroup" xmlns:wpi="http://schemas.microsoft.com/office/word/2010/wordprocessingInk" xmlns:wne="http://schemas.microsoft.com/office/word/2006/wordml" xmlns:wps="http://schemas.microsoft.com/office/word/2010/wordprocessingShape" mc:Ignorable="w14 w15 w16se w16cid w16 w16cex w16sdtdh w16sdtfl w16du wp14">
   <w:abstractNum w:abstractNumId="0" w15:restartNumberingAfterBreak="0">
     <w:nsid w:val="02C450BF"/>
     <w:multiLevelType w:val="hybridMultilevel"/>
@@ -5821,7 +5846,7 @@
 </file>
 
 <file path=word/styles.xml><?xml version="1.0" encoding="utf-8"?>
-<w:styles xmlns:mc="http://schemas.openxmlformats.org/markup-compatibility/2006" xmlns:r="http://schemas.openxmlformats.org/officeDocument/2006/relationships" xmlns:w="http://schemas.openxmlformats.org/wordprocessingml/2006/main" xmlns:w14="http://schemas.microsoft.com/office/word/2010/wordml" xmlns:w15="http://schemas.microsoft.com/office/word/2012/wordml" xmlns:w16cex="http://schemas.microsoft.com/office/word/2018/wordml/cex" xmlns:w16cid="http://schemas.microsoft.com/office/word/2016/wordml/cid" xmlns:w16="http://schemas.microsoft.com/office/word/2018/wordml" xmlns:w16sdtdh="http://schemas.microsoft.com/office/word/2020/wordml/sdtdatahash" xmlns:w16se="http://schemas.microsoft.com/office/word/2015/wordml/symex" mc:Ignorable="w14 w15 w16se w16cid w16 w16cex w16sdtdh">
+<w:styles xmlns:mc="http://schemas.openxmlformats.org/markup-compatibility/2006" xmlns:r="http://schemas.openxmlformats.org/officeDocument/2006/relationships" xmlns:w="http://schemas.openxmlformats.org/wordprocessingml/2006/main" xmlns:w14="http://schemas.microsoft.com/office/word/2010/wordml" xmlns:w15="http://schemas.microsoft.com/office/word/2012/wordml" xmlns:w16cex="http://schemas.microsoft.com/office/word/2018/wordml/cex" xmlns:w16cid="http://schemas.microsoft.com/office/word/2016/wordml/cid" xmlns:w16="http://schemas.microsoft.com/office/word/2018/wordml" xmlns:w16du="http://schemas.microsoft.com/office/word/2023/wordml/word16du" xmlns:w16sdtdh="http://schemas.microsoft.com/office/word/2020/wordml/sdtdatahash" xmlns:w16sdtfl="http://schemas.microsoft.com/office/word/2024/wordml/sdtformatlock" xmlns:w16se="http://schemas.microsoft.com/office/word/2015/wordml/symex" mc:Ignorable="w14 w15 w16se w16cid w16 w16cex w16sdtdh w16sdtfl w16du">
   <w:docDefaults>
     <w:rPrDefault>
       <w:rPr>

</xml_diff>

<commit_message>
CV update (msc-thesis title)
</commit_message>
<xml_diff>
--- a/cv-seonggyun-kim.docx
+++ b/cv-seonggyun-kim.docx
@@ -223,6 +223,7 @@
           <w:szCs w:val="21"/>
         </w:rPr>
       </w:pPr>
+      <w:proofErr w:type="gramStart"/>
       <w:r>
         <w:rPr>
           <w:rFonts w:ascii="Liberation Serif" w:hAnsi="Liberation Serif" w:cs="Liberation Serif"/>
@@ -230,7 +231,17 @@
           <w:sz w:val="21"/>
           <w:szCs w:val="21"/>
         </w:rPr>
-        <w:t xml:space="preserve">Chemical engineering graduate passionate about industry decarbonization and sustainable energy solutions. Experienced in process simulation, </w:t>
+        <w:t>Chemical</w:t>
+      </w:r>
+      <w:proofErr w:type="gramEnd"/>
+      <w:r>
+        <w:rPr>
+          <w:rFonts w:ascii="Liberation Serif" w:hAnsi="Liberation Serif" w:cs="Liberation Serif"/>
+          <w:color w:val="000000" w:themeColor="text1"/>
+          <w:sz w:val="21"/>
+          <w:szCs w:val="21"/>
+        </w:rPr>
+        <w:t xml:space="preserve"> engineering graduate passionate about industry decarbonization and sustainable energy solutions. Experienced in process simulation, </w:t>
       </w:r>
       <w:r>
         <w:rPr>
@@ -397,15 +408,143 @@
           <w:color w:val="000000" w:themeColor="text1"/>
           <w:lang w:eastAsia="ko-KR"/>
         </w:rPr>
-        <w:t xml:space="preserve">Thesis: Dynamic process modeling for flexible production of </w:t>
-      </w:r>
-      <w:r>
-        <w:rPr>
-          <w:rFonts w:ascii="Liberation Serif" w:eastAsia="Malgun Gothic" w:hAnsi="Liberation Serif" w:cs="Liberation Serif"/>
-          <w:color w:val="000000" w:themeColor="text1"/>
-          <w:lang w:eastAsia="ko-KR"/>
-        </w:rPr>
-        <w:t>green methanol</w:t>
+        <w:t xml:space="preserve">Thesis: </w:t>
+      </w:r>
+      <w:r>
+        <w:rPr>
+          <w:rFonts w:ascii="Liberation Serif" w:eastAsia="Malgun Gothic" w:hAnsi="Liberation Serif" w:cs="Liberation Serif"/>
+          <w:color w:val="000000" w:themeColor="text1"/>
+          <w:lang w:eastAsia="ko-KR"/>
+        </w:rPr>
+        <w:t xml:space="preserve">Dynamic </w:t>
+      </w:r>
+      <w:r>
+        <w:rPr>
+          <w:rFonts w:ascii="Liberation Serif" w:eastAsia="Malgun Gothic" w:hAnsi="Liberation Serif" w:cs="Liberation Serif"/>
+          <w:color w:val="000000" w:themeColor="text1"/>
+          <w:lang w:eastAsia="ko-KR"/>
+        </w:rPr>
+        <w:t>r</w:t>
+      </w:r>
+      <w:r>
+        <w:rPr>
+          <w:rFonts w:ascii="Liberation Serif" w:eastAsia="Malgun Gothic" w:hAnsi="Liberation Serif" w:cs="Liberation Serif"/>
+          <w:color w:val="000000" w:themeColor="text1"/>
+          <w:lang w:eastAsia="ko-KR"/>
+        </w:rPr>
+        <w:t xml:space="preserve">eactor </w:t>
+      </w:r>
+      <w:r>
+        <w:rPr>
+          <w:rFonts w:ascii="Liberation Serif" w:eastAsia="Malgun Gothic" w:hAnsi="Liberation Serif" w:cs="Liberation Serif"/>
+          <w:color w:val="000000" w:themeColor="text1"/>
+          <w:lang w:eastAsia="ko-KR"/>
+        </w:rPr>
+        <w:t>m</w:t>
+      </w:r>
+      <w:r>
+        <w:rPr>
+          <w:rFonts w:ascii="Liberation Serif" w:eastAsia="Malgun Gothic" w:hAnsi="Liberation Serif" w:cs="Liberation Serif"/>
+          <w:color w:val="000000" w:themeColor="text1"/>
+          <w:lang w:eastAsia="ko-KR"/>
+        </w:rPr>
+        <w:t xml:space="preserve">odeling and </w:t>
+      </w:r>
+      <w:r>
+        <w:rPr>
+          <w:rFonts w:ascii="Liberation Serif" w:eastAsia="Malgun Gothic" w:hAnsi="Liberation Serif" w:cs="Liberation Serif"/>
+          <w:color w:val="000000" w:themeColor="text1"/>
+          <w:lang w:eastAsia="ko-KR"/>
+        </w:rPr>
+        <w:t>o</w:t>
+      </w:r>
+      <w:r>
+        <w:rPr>
+          <w:rFonts w:ascii="Liberation Serif" w:eastAsia="Malgun Gothic" w:hAnsi="Liberation Serif" w:cs="Liberation Serif"/>
+          <w:color w:val="000000" w:themeColor="text1"/>
+          <w:lang w:eastAsia="ko-KR"/>
+        </w:rPr>
+        <w:t>perational</w:t>
+      </w:r>
+      <w:r>
+        <w:rPr>
+          <w:rFonts w:ascii="Liberation Serif" w:eastAsia="Malgun Gothic" w:hAnsi="Liberation Serif" w:cs="Liberation Serif"/>
+          <w:color w:val="000000" w:themeColor="text1"/>
+          <w:lang w:eastAsia="ko-KR"/>
+        </w:rPr>
+        <w:t xml:space="preserve"> o</w:t>
+      </w:r>
+      <w:r>
+        <w:rPr>
+          <w:rFonts w:ascii="Liberation Serif" w:eastAsia="Malgun Gothic" w:hAnsi="Liberation Serif" w:cs="Liberation Serif"/>
+          <w:color w:val="000000" w:themeColor="text1"/>
+          <w:lang w:eastAsia="ko-KR"/>
+        </w:rPr>
+        <w:t xml:space="preserve">ptimization of </w:t>
+      </w:r>
+      <w:r>
+        <w:rPr>
+          <w:rFonts w:ascii="Liberation Serif" w:eastAsia="Malgun Gothic" w:hAnsi="Liberation Serif" w:cs="Liberation Serif"/>
+          <w:color w:val="000000" w:themeColor="text1"/>
+          <w:lang w:eastAsia="ko-KR"/>
+        </w:rPr>
+        <w:t>f</w:t>
+      </w:r>
+      <w:r>
+        <w:rPr>
+          <w:rFonts w:ascii="Liberation Serif" w:eastAsia="Malgun Gothic" w:hAnsi="Liberation Serif" w:cs="Liberation Serif"/>
+          <w:color w:val="000000" w:themeColor="text1"/>
+          <w:lang w:eastAsia="ko-KR"/>
+        </w:rPr>
+        <w:t xml:space="preserve">lexible </w:t>
+      </w:r>
+      <w:r>
+        <w:rPr>
+          <w:rFonts w:ascii="Liberation Serif" w:eastAsia="Malgun Gothic" w:hAnsi="Liberation Serif" w:cs="Liberation Serif"/>
+          <w:color w:val="000000" w:themeColor="text1"/>
+          <w:lang w:eastAsia="ko-KR"/>
+        </w:rPr>
+        <w:t>e</w:t>
+      </w:r>
+      <w:r>
+        <w:rPr>
+          <w:rFonts w:ascii="Liberation Serif" w:eastAsia="Malgun Gothic" w:hAnsi="Liberation Serif" w:cs="Liberation Serif"/>
+          <w:color w:val="000000" w:themeColor="text1"/>
+          <w:lang w:eastAsia="ko-KR"/>
+        </w:rPr>
+        <w:t>-</w:t>
+      </w:r>
+      <w:r>
+        <w:rPr>
+          <w:rFonts w:ascii="Liberation Serif" w:eastAsia="Malgun Gothic" w:hAnsi="Liberation Serif" w:cs="Liberation Serif"/>
+          <w:color w:val="000000" w:themeColor="text1"/>
+          <w:lang w:eastAsia="ko-KR"/>
+        </w:rPr>
+        <w:t>m</w:t>
+      </w:r>
+      <w:r>
+        <w:rPr>
+          <w:rFonts w:ascii="Liberation Serif" w:eastAsia="Malgun Gothic" w:hAnsi="Liberation Serif" w:cs="Liberation Serif"/>
+          <w:color w:val="000000" w:themeColor="text1"/>
+          <w:lang w:eastAsia="ko-KR"/>
+        </w:rPr>
+        <w:t>ethanol</w:t>
+      </w:r>
+      <w:r>
+        <w:rPr>
+          <w:rFonts w:ascii="Liberation Serif" w:eastAsia="Malgun Gothic" w:hAnsi="Liberation Serif" w:cs="Liberation Serif"/>
+          <w:color w:val="000000" w:themeColor="text1"/>
+          <w:lang w:eastAsia="ko-KR"/>
+        </w:rPr>
+        <w:t xml:space="preserve"> p</w:t>
+      </w:r>
+      <w:r>
+        <w:rPr>
+          <w:rFonts w:ascii="Liberation Serif" w:eastAsia="Malgun Gothic" w:hAnsi="Liberation Serif" w:cs="Liberation Serif"/>
+          <w:color w:val="000000" w:themeColor="text1"/>
+          <w:lang w:eastAsia="ko-KR"/>
+        </w:rPr>
+        <w:t>roduction</w:t>
       </w:r>
       <w:r>
         <w:rPr>
@@ -908,7 +1047,25 @@
           <w:color w:val="000000" w:themeColor="text1"/>
           <w:lang w:eastAsia="ko-KR"/>
         </w:rPr>
-        <w:t>Process Simulation Intern | Solver/Thermo Team, R&amp;D Aveva Process Simulation</w:t>
+        <w:t>Process Simulation Intern | Solver/</w:t>
+      </w:r>
+      <w:proofErr w:type="spellStart"/>
+      <w:r>
+        <w:rPr>
+          <w:rFonts w:ascii="Liberation Serif" w:eastAsia="Malgun Gothic" w:hAnsi="Liberation Serif" w:cs="Liberation Serif"/>
+          <w:color w:val="000000" w:themeColor="text1"/>
+          <w:lang w:eastAsia="ko-KR"/>
+        </w:rPr>
+        <w:t>Thermo</w:t>
+      </w:r>
+      <w:proofErr w:type="spellEnd"/>
+      <w:r>
+        <w:rPr>
+          <w:rFonts w:ascii="Liberation Serif" w:eastAsia="Malgun Gothic" w:hAnsi="Liberation Serif" w:cs="Liberation Serif"/>
+          <w:color w:val="000000" w:themeColor="text1"/>
+          <w:lang w:eastAsia="ko-KR"/>
+        </w:rPr>
+        <w:t xml:space="preserve"> Team, R&amp;D Aveva Process Simulation</w:t>
       </w:r>
       <w:r>
         <w:rPr>
@@ -1467,7 +1624,39 @@
           <w:rFonts w:ascii="Liberation Serif" w:hAnsi="Liberation Serif" w:cs="Liberation Serif"/>
           <w:color w:val="000000" w:themeColor="text1"/>
         </w:rPr>
-        <w:t>Evaluated economic feasibility for storage and utilization scenarios in Sweden’s cement (Slite) and pulp (Korsnäs) industries.</w:t>
+        <w:t>Evaluated economic feasibility for storage and utilization scenarios in Sweden’s cement (</w:t>
+      </w:r>
+      <w:proofErr w:type="spellStart"/>
+      <w:r>
+        <w:rPr>
+          <w:rFonts w:ascii="Liberation Serif" w:hAnsi="Liberation Serif" w:cs="Liberation Serif"/>
+          <w:color w:val="000000" w:themeColor="text1"/>
+        </w:rPr>
+        <w:t>Slite</w:t>
+      </w:r>
+      <w:proofErr w:type="spellEnd"/>
+      <w:r>
+        <w:rPr>
+          <w:rFonts w:ascii="Liberation Serif" w:hAnsi="Liberation Serif" w:cs="Liberation Serif"/>
+          <w:color w:val="000000" w:themeColor="text1"/>
+        </w:rPr>
+        <w:t>) and pulp (</w:t>
+      </w:r>
+      <w:proofErr w:type="spellStart"/>
+      <w:r>
+        <w:rPr>
+          <w:rFonts w:ascii="Liberation Serif" w:hAnsi="Liberation Serif" w:cs="Liberation Serif"/>
+          <w:color w:val="000000" w:themeColor="text1"/>
+        </w:rPr>
+        <w:t>Korsnäs</w:t>
+      </w:r>
+      <w:proofErr w:type="spellEnd"/>
+      <w:r>
+        <w:rPr>
+          <w:rFonts w:ascii="Liberation Serif" w:hAnsi="Liberation Serif" w:cs="Liberation Serif"/>
+          <w:color w:val="000000" w:themeColor="text1"/>
+        </w:rPr>
+        <w:t>) industries.</w:t>
       </w:r>
     </w:p>
     <w:p>
@@ -2027,12 +2216,21 @@
           <w:color w:val="000000" w:themeColor="text1"/>
         </w:rPr>
       </w:pPr>
-      <w:r>
-        <w:rPr>
-          <w:rFonts w:ascii="Liberation Serif" w:hAnsi="Liberation Serif" w:cs="Liberation Serif"/>
-          <w:color w:val="000000" w:themeColor="text1"/>
-        </w:rPr>
-        <w:t>Addressed the need to replace cobalt in existing electrodes and the overall impact on the commercial viability of Ni-rich materials</w:t>
+      <w:proofErr w:type="gramStart"/>
+      <w:r>
+        <w:rPr>
+          <w:rFonts w:ascii="Liberation Serif" w:hAnsi="Liberation Serif" w:cs="Liberation Serif"/>
+          <w:color w:val="000000" w:themeColor="text1"/>
+        </w:rPr>
+        <w:t>Addressed</w:t>
+      </w:r>
+      <w:proofErr w:type="gramEnd"/>
+      <w:r>
+        <w:rPr>
+          <w:rFonts w:ascii="Liberation Serif" w:hAnsi="Liberation Serif" w:cs="Liberation Serif"/>
+          <w:color w:val="000000" w:themeColor="text1"/>
+        </w:rPr>
+        <w:t xml:space="preserve"> the need to replace cobalt in existing electrodes and the overall impact on the commercial viability of Ni-rich materials</w:t>
       </w:r>
       <w:r>
         <w:rPr>
@@ -3193,7 +3391,25 @@
           <w:color w:val="000000" w:themeColor="text1"/>
           <w:lang w:eastAsia="ko-KR"/>
         </w:rPr>
-        <w:t>Trained on Yale_B dataset and successfully identified faces outside the training set.</w:t>
+        <w:t xml:space="preserve">Trained on </w:t>
+      </w:r>
+      <w:proofErr w:type="spellStart"/>
+      <w:r>
+        <w:rPr>
+          <w:rFonts w:ascii="Liberation Serif" w:eastAsia="Malgun Gothic" w:hAnsi="Liberation Serif" w:cs="Liberation Serif"/>
+          <w:color w:val="000000" w:themeColor="text1"/>
+          <w:lang w:eastAsia="ko-KR"/>
+        </w:rPr>
+        <w:t>Yale_B</w:t>
+      </w:r>
+      <w:proofErr w:type="spellEnd"/>
+      <w:r>
+        <w:rPr>
+          <w:rFonts w:ascii="Liberation Serif" w:eastAsia="Malgun Gothic" w:hAnsi="Liberation Serif" w:cs="Liberation Serif"/>
+          <w:color w:val="000000" w:themeColor="text1"/>
+          <w:lang w:eastAsia="ko-KR"/>
+        </w:rPr>
+        <w:t xml:space="preserve"> dataset and successfully identified faces outside the training set.</w:t>
       </w:r>
     </w:p>
     <w:p>
@@ -3576,8 +3792,18 @@
           <w:color w:val="000000" w:themeColor="text1"/>
           <w:lang w:eastAsia="ko-KR"/>
         </w:rPr>
-        <w:t>azz performance/composition, Linux ricing</w:t>
-      </w:r>
+        <w:t xml:space="preserve">azz performance/composition, Linux </w:t>
+      </w:r>
+      <w:proofErr w:type="gramStart"/>
+      <w:r>
+        <w:rPr>
+          <w:rFonts w:ascii="Liberation Serif" w:eastAsia="Malgun Gothic" w:hAnsi="Liberation Serif" w:cs="Liberation Serif"/>
+          <w:color w:val="000000" w:themeColor="text1"/>
+          <w:lang w:eastAsia="ko-KR"/>
+        </w:rPr>
+        <w:t>ricing</w:t>
+      </w:r>
+      <w:proofErr w:type="gramEnd"/>
     </w:p>
     <w:sectPr>
       <w:pgSz w:w="11900" w:h="16820"/>

</xml_diff>